<commit_message>
correction in doc - removed zero which was for multisig bug only
</commit_message>
<xml_diff>
--- a/doc/understanding_manual_cltv.docx
+++ b/doc/understanding_manual_cltv.docx
@@ -1286,8 +1286,6 @@
       </w:r>
     </w:p>
     <w:p>
-      <w:bookmarkStart w:id="0" w:name="_GoBack"/>
-      <w:bookmarkEnd w:id="0"/>
       <w:r>
         <w:t>Takes:</w:t>
       </w:r>
@@ -1484,20 +1482,20 @@
           <w:sz w:val="18"/>
           <w:szCs w:val="18"/>
         </w:rPr>
-        <w:t xml:space="preserve"> input-set "zero [3044022024048cd26f0d493173c4c1e15be7fc4bb0c9f91bbba422d46d09b910ec28c0ac02202477ce166b20b13aee4e997c5e2ffbdd8d274d06066307690f75dd7dcc5a3a6a01] [04c4684560b175210314488ebfec9889c4253fe2d1a21715b932864d2892193e4ca60e0acbd1d9fd1dac]" 0100000001a626c94281c1eaa9f2c1589d82355285367e42259e3ece651d9ee736b790092a0000000000000000000100350c00000000001976a914fdbbbe6062fef2fca812e404e3dcb43dcdb4108888acc4684560</w:t>
-      </w:r>
-      <w:r>
-        <w:br/>
-      </w:r>
-      <w:r>
-        <w:br/>
-      </w:r>
-      <w:r>
-        <w:rPr>
-          <w:sz w:val="18"/>
-          <w:szCs w:val="18"/>
-        </w:rPr>
-        <w:t>0100000001a626c94281c1eaa9f2c1589d82355285367e42259e3ece651d9ee736b790092a000000007400473044022024048cd26f0d493173c4c1e15be7fc4bb0c9f91bbba422d46d09b910ec28c0ac02202477ce166b20b13aee4e997c5e2ffbdd8d274d06066307690f75dd7dcc5a3a6a012a04c4684560b175210314488ebfec9889c4253fe2d1a21715b932864d2892193e4ca60e0acbd1d9fd1dac000000000100350c00000000001976a914fdbbbe6062fef2fca812e404e3dcb43dcdb4108888acc4684560</w:t>
+        <w:t xml:space="preserve"> input-set " [3044022024048cd26f0d493173c4c1e15be7fc4bb0c9f91bbba422d46d09b910ec28c0ac02202477ce166b20b13aee4e997c5e2ffbdd8d274d06066307690f75dd7dcc5a3a6a01] [04c4684560b175210314488ebfec9889c4253fe2d1a21715b932864d2892193e4ca60e0acbd1d9fd1dac]" 0100000001a626c94281c1eaa9f2c1589d82355285367e42259e3ece651d9ee736b790092a0000000000000000000100350c00000000001976a914fdbbbe6062fef2fca812e404e3dcb43dcdb4108888acc4684560</w:t>
+      </w:r>
+      <w:r>
+        <w:br/>
+      </w:r>
+      <w:r>
+        <w:br/>
+      </w:r>
+      <w:r>
+        <w:rPr>
+          <w:sz w:val="18"/>
+          <w:szCs w:val="18"/>
+        </w:rPr>
+        <w:t>0100000001a626c94281c1eaa9f2c1589d82355285367e42259e3ece651d9ee736b790092a0000000073473044022024048cd26f0d493173c4c1e15be7fc4bb0c9f91bbba422d46d09b910ec28c0ac02202477ce166b20b13aee4e997c5e2ffbdd8d274d06066307690f75dd7dcc5a3a6a012a04c4684560b175210314488ebfec9889c4253fe2d1a21715b932864d2892193e4ca60e0acbd1d9fd1dac000000000100350c00000000001976a914fdbbbe6062fef2fca812e404e3dcb43dcdb4108888acc4684560</w:t>
       </w:r>
       <w:r>
         <w:br/>
@@ -1535,7 +1533,14 @@
           <w:sz w:val="18"/>
           <w:szCs w:val="18"/>
         </w:rPr>
-        <w:t>-decode 0100000001a626c94281c1eaa9f2c1589d82355285367e42259e3ece651d9ee736b790092a000000007400473044022024048cd26f0d493173c4c1e15be7fc4bb0c9f91bbba422d46d09b910ec28c0ac02202477ce166b20b13aee4e997c5e2ffbdd8d274d06066307690f75dd7dcc5a3a6a012a04c4684560b175210314488ebfec9889c4253fe2d1a21715b932864d2892193e4ca60e0acbd1d9fd1dac000000000100350c00000000001976a914fdbbbe6062fef2fca812e404e3dcb43dcdb4108888acc4684560</w:t>
+        <w:t xml:space="preserve">-decode </w:t>
+      </w:r>
+      <w:r>
+        <w:rPr>
+          <w:sz w:val="18"/>
+          <w:szCs w:val="18"/>
+        </w:rPr>
+        <w:t>0100000001a626c94281c1eaa9f2c1589d82355285367e42259e3ece651d9ee736b790092a0000000073473044022024048cd26f0d493173c4c1e15be7fc4bb0c9f91bbba422d46d09b910ec28c0ac02202477ce166b20b13aee4e997c5e2ffbdd8d274d06066307690f75dd7dcc5a3a6a012a04c4684560b175210314488ebfec9889c4253fe2d1a21715b932864d2892193e4ca60e0acbd1d9fd1dac000000000100350c00000000001976a914fdbbbe6062fef2fca812e404e3dcb43dcdb4108888acc4684560</w:t>
       </w:r>
       <w:r>
         <w:br/>
@@ -1555,60 +1560,109 @@
         </w:rPr>
         <w:t>transaction</w:t>
       </w:r>
-      <w:r>
-        <w:rPr>
-          <w:sz w:val="18"/>
-          <w:szCs w:val="18"/>
-        </w:rPr>
-        <w:br/>
+    </w:p>
+    <w:p>
+      <w:pPr>
+        <w:rPr>
+          <w:sz w:val="18"/>
+          <w:szCs w:val="18"/>
+        </w:rPr>
+      </w:pPr>
+      <w:r>
+        <w:rPr>
+          <w:sz w:val="18"/>
+          <w:szCs w:val="18"/>
+        </w:rPr>
         <w:t>{</w:t>
       </w:r>
-      <w:r>
-        <w:rPr>
-          <w:sz w:val="18"/>
-          <w:szCs w:val="18"/>
-        </w:rPr>
-        <w:br/>
-        <w:t xml:space="preserve">    hash 2bf86a579cc8e50da0183e11e2f67ead8db8a192bc3164cbd7db584d94df7f29</w:t>
-      </w:r>
-      <w:r>
-        <w:rPr>
-          <w:sz w:val="18"/>
-          <w:szCs w:val="18"/>
-        </w:rPr>
-        <w:br/>
+    </w:p>
+    <w:p>
+      <w:pPr>
+        <w:rPr>
+          <w:sz w:val="18"/>
+          <w:szCs w:val="18"/>
+        </w:rPr>
+      </w:pPr>
+      <w:r>
+        <w:rPr>
+          <w:sz w:val="18"/>
+          <w:szCs w:val="18"/>
+        </w:rPr>
+        <w:t xml:space="preserve">    hash 040ab4ea202cfee98ae29cc5478462f23216585413f1ca841babf4124af68502</w:t>
+      </w:r>
+    </w:p>
+    <w:p>
+      <w:pPr>
+        <w:rPr>
+          <w:sz w:val="18"/>
+          <w:szCs w:val="18"/>
+        </w:rPr>
+      </w:pPr>
+      <w:r>
+        <w:rPr>
+          <w:sz w:val="18"/>
+          <w:szCs w:val="18"/>
+        </w:rPr>
         <w:t xml:space="preserve">    inputs</w:t>
       </w:r>
-      <w:r>
-        <w:rPr>
-          <w:sz w:val="18"/>
-          <w:szCs w:val="18"/>
-        </w:rPr>
-        <w:br/>
+    </w:p>
+    <w:p>
+      <w:pPr>
+        <w:rPr>
+          <w:sz w:val="18"/>
+          <w:szCs w:val="18"/>
+        </w:rPr>
+      </w:pPr>
+      <w:r>
+        <w:rPr>
+          <w:sz w:val="18"/>
+          <w:szCs w:val="18"/>
+        </w:rPr>
         <w:t xml:space="preserve">    {</w:t>
       </w:r>
-      <w:r>
-        <w:rPr>
-          <w:sz w:val="18"/>
-          <w:szCs w:val="18"/>
-        </w:rPr>
-        <w:br/>
+    </w:p>
+    <w:p>
+      <w:pPr>
+        <w:rPr>
+          <w:sz w:val="18"/>
+          <w:szCs w:val="18"/>
+        </w:rPr>
+      </w:pPr>
+      <w:r>
+        <w:rPr>
+          <w:sz w:val="18"/>
+          <w:szCs w:val="18"/>
+        </w:rPr>
         <w:t xml:space="preserve">        input</w:t>
       </w:r>
-      <w:r>
-        <w:rPr>
-          <w:sz w:val="18"/>
-          <w:szCs w:val="18"/>
-        </w:rPr>
-        <w:br/>
+    </w:p>
+    <w:p>
+      <w:pPr>
+        <w:rPr>
+          <w:sz w:val="18"/>
+          <w:szCs w:val="18"/>
+        </w:rPr>
+      </w:pPr>
+      <w:r>
+        <w:rPr>
+          <w:sz w:val="18"/>
+          <w:szCs w:val="18"/>
+        </w:rPr>
         <w:t xml:space="preserve">        {</w:t>
       </w:r>
-      <w:r>
-        <w:rPr>
-          <w:sz w:val="18"/>
-          <w:szCs w:val="18"/>
-        </w:rPr>
-        <w:br/>
+    </w:p>
+    <w:p>
+      <w:pPr>
+        <w:rPr>
+          <w:sz w:val="18"/>
+          <w:szCs w:val="18"/>
+        </w:rPr>
+      </w:pPr>
+      <w:r>
+        <w:rPr>
+          <w:sz w:val="18"/>
+          <w:szCs w:val="18"/>
+        </w:rPr>
         <w:t xml:space="preserve">            </w:t>
       </w:r>
       <w:proofErr w:type="spellStart"/>
@@ -1627,12 +1681,19 @@
         </w:rPr>
         <w:t xml:space="preserve"> 2c135b63577126ac7164804aa40eb148ce934173</w:t>
       </w:r>
-      <w:r>
-        <w:rPr>
-          <w:sz w:val="18"/>
-          <w:szCs w:val="18"/>
-        </w:rPr>
-        <w:br/>
+    </w:p>
+    <w:p>
+      <w:pPr>
+        <w:rPr>
+          <w:sz w:val="18"/>
+          <w:szCs w:val="18"/>
+        </w:rPr>
+      </w:pPr>
+      <w:r>
+        <w:rPr>
+          <w:sz w:val="18"/>
+          <w:szCs w:val="18"/>
+        </w:rPr>
         <w:t xml:space="preserve">            </w:t>
       </w:r>
       <w:proofErr w:type="spellStart"/>
@@ -1644,76 +1705,139 @@
         <w:t>previous_output</w:t>
       </w:r>
       <w:proofErr w:type="spellEnd"/>
-      <w:r>
-        <w:rPr>
-          <w:sz w:val="18"/>
-          <w:szCs w:val="18"/>
-        </w:rPr>
-        <w:br/>
+    </w:p>
+    <w:p>
+      <w:pPr>
+        <w:rPr>
+          <w:sz w:val="18"/>
+          <w:szCs w:val="18"/>
+        </w:rPr>
+      </w:pPr>
+      <w:r>
+        <w:rPr>
+          <w:sz w:val="18"/>
+          <w:szCs w:val="18"/>
+        </w:rPr>
         <w:t xml:space="preserve">            {</w:t>
       </w:r>
-      <w:r>
-        <w:rPr>
-          <w:sz w:val="18"/>
-          <w:szCs w:val="18"/>
-        </w:rPr>
-        <w:br/>
+    </w:p>
+    <w:p>
+      <w:pPr>
+        <w:rPr>
+          <w:sz w:val="18"/>
+          <w:szCs w:val="18"/>
+        </w:rPr>
+      </w:pPr>
+      <w:r>
+        <w:rPr>
+          <w:sz w:val="18"/>
+          <w:szCs w:val="18"/>
+        </w:rPr>
         <w:t xml:space="preserve">                hash 2a0990b736e79e1d65ce3e9e25427e36855235829d58c1f2a9eac18142c926a6</w:t>
       </w:r>
-      <w:r>
-        <w:rPr>
-          <w:sz w:val="18"/>
-          <w:szCs w:val="18"/>
-        </w:rPr>
-        <w:br/>
+    </w:p>
+    <w:p>
+      <w:pPr>
+        <w:rPr>
+          <w:sz w:val="18"/>
+          <w:szCs w:val="18"/>
+        </w:rPr>
+      </w:pPr>
+      <w:r>
+        <w:rPr>
+          <w:sz w:val="18"/>
+          <w:szCs w:val="18"/>
+        </w:rPr>
         <w:t xml:space="preserve">                index 0</w:t>
       </w:r>
-      <w:r>
-        <w:rPr>
-          <w:sz w:val="18"/>
-          <w:szCs w:val="18"/>
-        </w:rPr>
-        <w:br/>
+    </w:p>
+    <w:p>
+      <w:pPr>
+        <w:rPr>
+          <w:sz w:val="18"/>
+          <w:szCs w:val="18"/>
+        </w:rPr>
+      </w:pPr>
+      <w:r>
+        <w:rPr>
+          <w:sz w:val="18"/>
+          <w:szCs w:val="18"/>
+        </w:rPr>
         <w:t xml:space="preserve">            }</w:t>
       </w:r>
-      <w:r>
-        <w:rPr>
-          <w:sz w:val="18"/>
-          <w:szCs w:val="18"/>
-        </w:rPr>
-        <w:br/>
-        <w:t xml:space="preserve">            script "zero [3044022024048cd26f0d493173c4c1e15be7fc4bb0c9f91bbba422d46d09b910ec28c0ac02202477ce166b20b13aee4e997c5e2ffbdd8d274d06066307690f75dd7dcc5a3a6a01] [04c4684560b175210314488ebfec9889c4253fe2d1a21715b932864d2892193e4ca60e0acbd1d9fd1dac]"</w:t>
-      </w:r>
-      <w:r>
-        <w:rPr>
-          <w:sz w:val="18"/>
-          <w:szCs w:val="18"/>
-        </w:rPr>
-        <w:br/>
+    </w:p>
+    <w:p>
+      <w:pPr>
+        <w:rPr>
+          <w:sz w:val="18"/>
+          <w:szCs w:val="18"/>
+        </w:rPr>
+      </w:pPr>
+      <w:r>
+        <w:rPr>
+          <w:sz w:val="18"/>
+          <w:szCs w:val="18"/>
+        </w:rPr>
+        <w:t xml:space="preserve">            script "[3044022024048cd26f0d493173c4c1e15be7fc4bb0c9f91bbba422d46d09b910ec28c0ac02202477ce166b20b13aee4e997c5e2ffbdd8d274d06066307690f75dd7dcc5a3a6a01] [04c4684560b175210314488ebfec9889c4253fe2d1a21715b932864d2892193e4ca60e0acbd1d9fd1dac]"</w:t>
+      </w:r>
+    </w:p>
+    <w:p>
+      <w:pPr>
+        <w:rPr>
+          <w:sz w:val="18"/>
+          <w:szCs w:val="18"/>
+        </w:rPr>
+      </w:pPr>
+      <w:r>
+        <w:rPr>
+          <w:sz w:val="18"/>
+          <w:szCs w:val="18"/>
+        </w:rPr>
         <w:t xml:space="preserve">            sequence 0</w:t>
       </w:r>
-      <w:r>
-        <w:rPr>
-          <w:sz w:val="18"/>
-          <w:szCs w:val="18"/>
-        </w:rPr>
-        <w:br/>
+    </w:p>
+    <w:p>
+      <w:pPr>
+        <w:rPr>
+          <w:sz w:val="18"/>
+          <w:szCs w:val="18"/>
+        </w:rPr>
+      </w:pPr>
+      <w:r>
+        <w:rPr>
+          <w:sz w:val="18"/>
+          <w:szCs w:val="18"/>
+        </w:rPr>
         <w:t xml:space="preserve">        }</w:t>
       </w:r>
-      <w:r>
-        <w:rPr>
-          <w:sz w:val="18"/>
-          <w:szCs w:val="18"/>
-        </w:rPr>
-        <w:br/>
+    </w:p>
+    <w:p>
+      <w:pPr>
+        <w:rPr>
+          <w:sz w:val="18"/>
+          <w:szCs w:val="18"/>
+        </w:rPr>
+      </w:pPr>
+      <w:r>
+        <w:rPr>
+          <w:sz w:val="18"/>
+          <w:szCs w:val="18"/>
+        </w:rPr>
         <w:t xml:space="preserve">    }</w:t>
       </w:r>
-      <w:r>
-        <w:rPr>
-          <w:sz w:val="18"/>
-          <w:szCs w:val="18"/>
-        </w:rPr>
-        <w:br/>
+    </w:p>
+    <w:p>
+      <w:pPr>
+        <w:rPr>
+          <w:sz w:val="18"/>
+          <w:szCs w:val="18"/>
+        </w:rPr>
+      </w:pPr>
+      <w:r>
+        <w:rPr>
+          <w:sz w:val="18"/>
+          <w:szCs w:val="18"/>
+        </w:rPr>
         <w:t xml:space="preserve">    </w:t>
       </w:r>
       <w:proofErr w:type="spellStart"/>
@@ -1732,44 +1856,79 @@
         </w:rPr>
         <w:t xml:space="preserve"> 1615161540</w:t>
       </w:r>
-      <w:r>
-        <w:rPr>
-          <w:sz w:val="18"/>
-          <w:szCs w:val="18"/>
-        </w:rPr>
-        <w:br/>
+    </w:p>
+    <w:p>
+      <w:pPr>
+        <w:rPr>
+          <w:sz w:val="18"/>
+          <w:szCs w:val="18"/>
+        </w:rPr>
+      </w:pPr>
+      <w:r>
+        <w:rPr>
+          <w:sz w:val="18"/>
+          <w:szCs w:val="18"/>
+        </w:rPr>
         <w:t xml:space="preserve">    outputs</w:t>
       </w:r>
-      <w:r>
-        <w:rPr>
-          <w:sz w:val="18"/>
-          <w:szCs w:val="18"/>
-        </w:rPr>
-        <w:br/>
+    </w:p>
+    <w:p>
+      <w:pPr>
+        <w:rPr>
+          <w:sz w:val="18"/>
+          <w:szCs w:val="18"/>
+        </w:rPr>
+      </w:pPr>
+      <w:r>
+        <w:rPr>
+          <w:sz w:val="18"/>
+          <w:szCs w:val="18"/>
+        </w:rPr>
         <w:t xml:space="preserve">    {</w:t>
       </w:r>
-      <w:r>
-        <w:rPr>
-          <w:sz w:val="18"/>
-          <w:szCs w:val="18"/>
-        </w:rPr>
-        <w:br/>
+    </w:p>
+    <w:p>
+      <w:pPr>
+        <w:rPr>
+          <w:sz w:val="18"/>
+          <w:szCs w:val="18"/>
+        </w:rPr>
+      </w:pPr>
+      <w:r>
+        <w:rPr>
+          <w:sz w:val="18"/>
+          <w:szCs w:val="18"/>
+        </w:rPr>
         <w:t xml:space="preserve">        output</w:t>
       </w:r>
-      <w:r>
-        <w:rPr>
-          <w:sz w:val="18"/>
-          <w:szCs w:val="18"/>
-        </w:rPr>
-        <w:br/>
+    </w:p>
+    <w:p>
+      <w:pPr>
+        <w:rPr>
+          <w:sz w:val="18"/>
+          <w:szCs w:val="18"/>
+        </w:rPr>
+      </w:pPr>
+      <w:r>
+        <w:rPr>
+          <w:sz w:val="18"/>
+          <w:szCs w:val="18"/>
+        </w:rPr>
         <w:t xml:space="preserve">        {</w:t>
       </w:r>
-      <w:r>
-        <w:rPr>
-          <w:sz w:val="18"/>
-          <w:szCs w:val="18"/>
-        </w:rPr>
-        <w:br/>
+    </w:p>
+    <w:p>
+      <w:pPr>
+        <w:rPr>
+          <w:sz w:val="18"/>
+          <w:szCs w:val="18"/>
+        </w:rPr>
+      </w:pPr>
+      <w:r>
+        <w:rPr>
+          <w:sz w:val="18"/>
+          <w:szCs w:val="18"/>
+        </w:rPr>
         <w:t xml:space="preserve">            </w:t>
       </w:r>
       <w:proofErr w:type="spellStart"/>
@@ -1788,12 +1947,19 @@
         </w:rPr>
         <w:t xml:space="preserve"> fdbbbe6062fef2fca812e404e3dcb43dcdb41088</w:t>
       </w:r>
-      <w:r>
-        <w:rPr>
-          <w:sz w:val="18"/>
-          <w:szCs w:val="18"/>
-        </w:rPr>
-        <w:br/>
+    </w:p>
+    <w:p>
+      <w:pPr>
+        <w:rPr>
+          <w:sz w:val="18"/>
+          <w:szCs w:val="18"/>
+        </w:rPr>
+      </w:pPr>
+      <w:r>
+        <w:rPr>
+          <w:sz w:val="18"/>
+          <w:szCs w:val="18"/>
+        </w:rPr>
         <w:t xml:space="preserve">            script "dup hash160 [fdbbbe6062fef2fca812e404e3dcb43dcdb41088] </w:t>
       </w:r>
       <w:proofErr w:type="spellStart"/>
@@ -1828,65 +1994,93 @@
         </w:rPr>
         <w:t>"</w:t>
       </w:r>
-      <w:r>
-        <w:rPr>
-          <w:sz w:val="18"/>
-          <w:szCs w:val="18"/>
-        </w:rPr>
-        <w:br/>
+    </w:p>
+    <w:p>
+      <w:pPr>
+        <w:rPr>
+          <w:sz w:val="18"/>
+          <w:szCs w:val="18"/>
+        </w:rPr>
+      </w:pPr>
+      <w:r>
+        <w:rPr>
+          <w:sz w:val="18"/>
+          <w:szCs w:val="18"/>
+        </w:rPr>
         <w:t xml:space="preserve">            value 800000</w:t>
       </w:r>
-      <w:r>
-        <w:rPr>
-          <w:sz w:val="18"/>
-          <w:szCs w:val="18"/>
-        </w:rPr>
-        <w:br/>
+    </w:p>
+    <w:p>
+      <w:pPr>
+        <w:rPr>
+          <w:sz w:val="18"/>
+          <w:szCs w:val="18"/>
+        </w:rPr>
+      </w:pPr>
+      <w:r>
+        <w:rPr>
+          <w:sz w:val="18"/>
+          <w:szCs w:val="18"/>
+        </w:rPr>
         <w:t xml:space="preserve">        }</w:t>
       </w:r>
-      <w:r>
-        <w:rPr>
-          <w:sz w:val="18"/>
-          <w:szCs w:val="18"/>
-        </w:rPr>
-        <w:br/>
+    </w:p>
+    <w:p>
+      <w:pPr>
+        <w:rPr>
+          <w:sz w:val="18"/>
+          <w:szCs w:val="18"/>
+        </w:rPr>
+      </w:pPr>
+      <w:r>
+        <w:rPr>
+          <w:sz w:val="18"/>
+          <w:szCs w:val="18"/>
+        </w:rPr>
         <w:t xml:space="preserve">    }</w:t>
       </w:r>
-      <w:r>
-        <w:rPr>
-          <w:sz w:val="18"/>
-          <w:szCs w:val="18"/>
-        </w:rPr>
-        <w:br/>
+    </w:p>
+    <w:p>
+      <w:pPr>
+        <w:rPr>
+          <w:sz w:val="18"/>
+          <w:szCs w:val="18"/>
+        </w:rPr>
+      </w:pPr>
+      <w:r>
+        <w:rPr>
+          <w:sz w:val="18"/>
+          <w:szCs w:val="18"/>
+        </w:rPr>
         <w:t xml:space="preserve">    version 1</w:t>
       </w:r>
-      <w:r>
-        <w:rPr>
-          <w:sz w:val="18"/>
-          <w:szCs w:val="18"/>
-        </w:rPr>
-        <w:br/>
+    </w:p>
+    <w:p>
+      <w:r>
+        <w:rPr>
+          <w:sz w:val="18"/>
+          <w:szCs w:val="18"/>
+        </w:rPr>
         <w:t>}</w:t>
       </w:r>
     </w:p>
     <w:p/>
-    <w:p/>
-    <w:p>
+    <w:p>
+      <w:r>
+        <w:br/>
+        <w:t xml:space="preserve">Notice that the endorsement script has been applied to </w:t>
+      </w:r>
+      <w:proofErr w:type="spellStart"/>
+      <w:r>
+        <w:t>transaction.inputs</w:t>
+      </w:r>
+      <w:proofErr w:type="spellEnd"/>
+      <w:r>
+        <w:t xml:space="preserve">[0].script and that </w:t>
+      </w:r>
+      <w:proofErr w:type="spellStart"/>
       <w:r>
         <w:lastRenderedPageBreak/>
-        <w:br/>
-        <w:t xml:space="preserve">Notice that the endorsement script has been applied to </w:t>
-      </w:r>
-      <w:proofErr w:type="spellStart"/>
-      <w:r>
-        <w:t>transaction.inputs</w:t>
-      </w:r>
-      <w:proofErr w:type="spellEnd"/>
-      <w:r>
-        <w:t xml:space="preserve">[0].script and that </w:t>
-      </w:r>
-      <w:proofErr w:type="spellStart"/>
-      <w:r>
         <w:t>transaction.hash</w:t>
       </w:r>
       <w:proofErr w:type="spellEnd"/>
@@ -1960,7 +2154,14 @@
           <w:sz w:val="18"/>
           <w:szCs w:val="18"/>
         </w:rPr>
-        <w:t>" 3044022024048cd26f0d493173c4c1e15be7fc4bb0c9f91bbba422d46d09b910ec28c0ac02202477ce166b20b13aee4e997c5e2ffbdd8d274d06066307690f75dd7dcc5a3a6a01 0100000001a626c94281c1eaa9f2c1589d82355285367e42259e3ece651d9ee736b790092a000000007400473044022024048cd26f0d493173c4c1e15be7fc4bb0c9f91bbba422d46d09b910ec28c0ac02202477ce166b20b13aee4e997c5e2ffbdd8d274d06066307690f75dd7dcc5a3a6a012a04c4684560b175210314488ebfec9889c4253fe2d1a21715b932864d2892193e4ca60e0acbd1d9fd1dac000000000100350c00000000001976a914fdbbbe6062fef2fca812e404e3dcb43dcdb4108888acc4684560</w:t>
+        <w:t xml:space="preserve">" 3044022024048cd26f0d493173c4c1e15be7fc4bb0c9f91bbba422d46d09b910ec28c0ac02202477ce166b20b13aee4e997c5e2ffbdd8d274d06066307690f75dd7dcc5a3a6a01 </w:t>
+      </w:r>
+      <w:r>
+        <w:rPr>
+          <w:sz w:val="18"/>
+          <w:szCs w:val="18"/>
+        </w:rPr>
+        <w:t>0100000001a626c94281c1eaa9f2c1589d82355285367e42259e3ece651d9ee736b790092a0000000073473044022024048cd26f0d493173c4c1e15be7fc4bb0c9f91bbba422d46d09b910ec28c0ac02202477ce166b20b13aee4e997c5e2ffbdd8d274d06066307690f75dd7dcc5a3a6a012a04c4684560b175210314488ebfec9889c4253fe2d1a21715b932864d2892193e4ca60e0acbd1d9fd1dac000000000100350c00000000001976a914fdbbbe6062fef2fca812e404e3dcb43dcdb4108888acc4684560</w:t>
       </w:r>
       <w:r>
         <w:br/>
@@ -1971,7 +2172,13 @@
         <w:t>The endorsement is valid</w:t>
       </w:r>
     </w:p>
-    <w:p/>
+    <w:p>
+      <w:pPr>
+        <w:rPr>
+          <w:lang w:val="pl-PL"/>
+        </w:rPr>
+      </w:pPr>
+    </w:p>
     <w:p>
       <w:r>
         <w:br/>
@@ -2013,8 +2220,17 @@
           <w:sz w:val="18"/>
           <w:szCs w:val="18"/>
         </w:rPr>
-        <w:t xml:space="preserve"> 0100000001a626c94281c1eaa9f2c1589d82355285367e42259e3ece651d9ee736b790092a000000007400473044022024048cd26f0d493173c4c1e15be7fc4bb0c9f91bbba422d46d09b910ec28c0ac02202477ce166b20b13aee4e997c5e2ffbdd8d274d06066307690f75dd7dcc5a3a6a012a04c4684560b175210314488ebfec9889c4253fe2d1a21715b932864d2892193e4ca60e0acbd1d9fd1dac000000000100350c00000000001976a914fdbbbe6062fef2fca812e404e3dcb43dcdb4108888acc4684560</w:t>
-      </w:r>
+        <w:t xml:space="preserve"> </w:t>
+      </w:r>
+      <w:r>
+        <w:rPr>
+          <w:sz w:val="18"/>
+          <w:szCs w:val="18"/>
+        </w:rPr>
+        <w:t>0100000001a626c94281c1eaa9f2c1589d82355285367e42259e3ece651d9ee736b790092a0000000073473044022024048cd26f0d493173c4c1e15be7fc4bb0c9f91bbba422d46d09b910ec28c0ac02202477ce166b20b13aee4e997c5e2ffbdd8d274d06066307690f75dd7dcc5a3a6a012a04c4684560b175210314488ebfec9889c4253fe2d1a21715b932864d2892193e4ca60e0acbd1d9fd1dac000000000100350c00000000001976a914fdbbbe6062fef2fca812e404e3dcb43dcdb4108888acc4684560</w:t>
+      </w:r>
+      <w:bookmarkStart w:id="0" w:name="_GoBack"/>
+      <w:bookmarkEnd w:id="0"/>
     </w:p>
     <w:p/>
     <w:p/>

</xml_diff>

<commit_message>
WIP new edition of spender2
</commit_message>
<xml_diff>
--- a/doc/understanding_manual_cltv.docx
+++ b/doc/understanding_manual_cltv.docx
@@ -46,8 +46,6 @@
       <w:r>
         <w:t xml:space="preserve"> 8.3.2021</w:t>
       </w:r>
-      <w:bookmarkStart w:id="0" w:name="_GoBack"/>
-      <w:bookmarkEnd w:id="0"/>
     </w:p>
     <w:p/>
     <w:p/>
@@ -86,7 +84,13 @@
         <w:t xml:space="preserve"> </w:t>
       </w:r>
       <w:r>
-        <w:t xml:space="preserve">balance at </w:t>
+        <w:t xml:space="preserve">balance </w:t>
+      </w:r>
+      <w:r>
+        <w:t xml:space="preserve">locked </w:t>
+      </w:r>
+      <w:r>
+        <w:t xml:space="preserve">at </w:t>
       </w:r>
       <w:proofErr w:type="gramStart"/>
       <w:r>
@@ -105,10 +109,135 @@
       <w:r>
         <w:t xml:space="preserve"> have private key to it.</w:t>
       </w:r>
-    </w:p>
-    <w:p/>
-    <w:p/>
-    <w:p/>
+      <w:r>
+        <w:t xml:space="preserve"> The address must by P2SH, with a redeem script of the form:</w:t>
+      </w:r>
+    </w:p>
+    <w:p>
+      <w:pPr>
+        <w:rPr>
+          <w:sz w:val="18"/>
+          <w:szCs w:val="18"/>
+        </w:rPr>
+      </w:pPr>
+      <w:r>
+        <w:rPr>
+          <w:sz w:val="18"/>
+          <w:szCs w:val="18"/>
+        </w:rPr>
+        <w:t>"</w:t>
+      </w:r>
+      <w:r>
+        <w:rPr>
+          <w:sz w:val="18"/>
+          <w:szCs w:val="18"/>
+        </w:rPr>
+        <w:t>&lt;</w:t>
+      </w:r>
+      <w:proofErr w:type="spellStart"/>
+      <w:r>
+        <w:rPr>
+          <w:sz w:val="18"/>
+          <w:szCs w:val="18"/>
+        </w:rPr>
+        <w:t>lock_time</w:t>
+      </w:r>
+      <w:proofErr w:type="spellEnd"/>
+      <w:r>
+        <w:rPr>
+          <w:sz w:val="18"/>
+          <w:szCs w:val="18"/>
+        </w:rPr>
+        <w:t>&gt;</w:t>
+      </w:r>
+      <w:r>
+        <w:rPr>
+          <w:sz w:val="18"/>
+          <w:szCs w:val="18"/>
+        </w:rPr>
+        <w:t xml:space="preserve"> </w:t>
+      </w:r>
+      <w:proofErr w:type="spellStart"/>
+      <w:r>
+        <w:rPr>
+          <w:sz w:val="18"/>
+          <w:szCs w:val="18"/>
+        </w:rPr>
+        <w:t>checklocktimeverify</w:t>
+      </w:r>
+      <w:proofErr w:type="spellEnd"/>
+      <w:r>
+        <w:rPr>
+          <w:sz w:val="18"/>
+          <w:szCs w:val="18"/>
+        </w:rPr>
+        <w:t xml:space="preserve"> drop </w:t>
+      </w:r>
+      <w:r>
+        <w:rPr>
+          <w:sz w:val="18"/>
+          <w:szCs w:val="18"/>
+        </w:rPr>
+        <w:t>&lt;</w:t>
+      </w:r>
+      <w:proofErr w:type="spellStart"/>
+      <w:r>
+        <w:rPr>
+          <w:sz w:val="18"/>
+          <w:szCs w:val="18"/>
+        </w:rPr>
+        <w:t>pubkey</w:t>
+      </w:r>
+      <w:proofErr w:type="spellEnd"/>
+      <w:r>
+        <w:rPr>
+          <w:sz w:val="18"/>
+          <w:szCs w:val="18"/>
+        </w:rPr>
+        <w:t>&gt;</w:t>
+      </w:r>
+      <w:r>
+        <w:rPr>
+          <w:sz w:val="18"/>
+          <w:szCs w:val="18"/>
+        </w:rPr>
+        <w:t xml:space="preserve"> </w:t>
+      </w:r>
+      <w:proofErr w:type="spellStart"/>
+      <w:r>
+        <w:rPr>
+          <w:sz w:val="18"/>
+          <w:szCs w:val="18"/>
+        </w:rPr>
+        <w:t>checksig</w:t>
+      </w:r>
+      <w:proofErr w:type="spellEnd"/>
+      <w:r>
+        <w:rPr>
+          <w:sz w:val="18"/>
+          <w:szCs w:val="18"/>
+        </w:rPr>
+        <w:t>”</w:t>
+      </w:r>
+    </w:p>
+    <w:p/>
+    <w:p>
+      <w:r>
+        <w:t>How to prepare such balance will be described in a separate document: TBD</w:t>
+      </w:r>
+    </w:p>
+    <w:p/>
+    <w:p>
+      <w:r>
+        <w:t xml:space="preserve">You can check </w:t>
+      </w:r>
+      <w:r>
+        <w:t xml:space="preserve">the </w:t>
+      </w:r>
+      <w:r>
+        <w:t>balance using the following command:</w:t>
+      </w:r>
+    </w:p>
     <w:p/>
     <w:p>
       <w:proofErr w:type="spellStart"/>
@@ -131,6 +260,51 @@
         <w:br/>
       </w:r>
     </w:p>
+    <w:p>
+      <w:r>
+        <w:t>or, to see a funding transaction and balance:</w:t>
+      </w:r>
+    </w:p>
+    <w:p/>
+    <w:p>
+      <w:proofErr w:type="spellStart"/>
+      <w:r>
+        <w:rPr>
+          <w:sz w:val="18"/>
+          <w:szCs w:val="18"/>
+        </w:rPr>
+        <w:t>bx</w:t>
+      </w:r>
+      <w:proofErr w:type="spellEnd"/>
+      <w:r>
+        <w:rPr>
+          <w:sz w:val="18"/>
+          <w:szCs w:val="18"/>
+        </w:rPr>
+        <w:t xml:space="preserve"> fetch-</w:t>
+      </w:r>
+      <w:proofErr w:type="spellStart"/>
+      <w:r>
+        <w:rPr>
+          <w:sz w:val="18"/>
+          <w:szCs w:val="18"/>
+        </w:rPr>
+        <w:t>utxo</w:t>
+      </w:r>
+      <w:proofErr w:type="spellEnd"/>
+      <w:r>
+        <w:rPr>
+          <w:sz w:val="18"/>
+          <w:szCs w:val="18"/>
+        </w:rPr>
+        <w:t xml:space="preserve"> 2MwGGufthfjcGKA8KB4vSXoAHHVBJsezJy8</w:t>
+      </w:r>
+    </w:p>
+    <w:p>
+      <w:bookmarkStart w:id="0" w:name="_GoBack"/>
+      <w:bookmarkEnd w:id="0"/>
+    </w:p>
+    <w:p/>
     <w:p/>
     <w:p>
       <w:pPr>
@@ -348,7 +522,15 @@
           <w:szCs w:val="18"/>
         </w:rPr>
         <w:br/>
-        <w:t xml:space="preserve">            script "[3045022100e56d3295de26496c476e926037166bc1094711c593e87490c8b9ed8ed7809892022039f39edee7fc893a8e0500585da9926ccca94cf8b598dfa2bd080d1133c1d8e001] [0314488ebfec9889c4253fe2d1a21715b932864d2892193e4ca60e0acbd1d9fd1d]"</w:t>
+        <w:t xml:space="preserve">            script </w:t>
+      </w:r>
+      <w:r>
+        <w:rPr>
+          <w:sz w:val="18"/>
+          <w:szCs w:val="18"/>
+        </w:rPr>
+        <w:lastRenderedPageBreak/>
+        <w:t>"[3045022100e56d3295de26496c476e926037166bc1094711c593e87490c8b9ed8ed7809892022039f39edee7fc893a8e0500585da9926ccca94cf8b598dfa2bd080d1133c1d8e001] [0314488ebfec9889c4253fe2d1a21715b932864d2892193e4ca60e0acbd1d9fd1d]"</w:t>
       </w:r>
       <w:r>
         <w:rPr>
@@ -428,13 +610,515 @@
           <w:szCs w:val="18"/>
         </w:rPr>
         <w:br/>
-      </w:r>
-      <w:r>
-        <w:rPr>
-          <w:sz w:val="18"/>
-          <w:szCs w:val="18"/>
-        </w:rPr>
+        <w:t xml:space="preserve">        {</w:t>
+      </w:r>
+      <w:r>
+        <w:rPr>
+          <w:sz w:val="18"/>
+          <w:szCs w:val="18"/>
+        </w:rPr>
+        <w:br/>
+        <w:t xml:space="preserve">            </w:t>
+      </w:r>
+      <w:proofErr w:type="spellStart"/>
+      <w:r>
+        <w:rPr>
+          <w:sz w:val="18"/>
+          <w:szCs w:val="18"/>
+        </w:rPr>
+        <w:t>address_hash</w:t>
+      </w:r>
+      <w:proofErr w:type="spellEnd"/>
+      <w:r>
+        <w:rPr>
+          <w:sz w:val="18"/>
+          <w:szCs w:val="18"/>
+        </w:rPr>
+        <w:t xml:space="preserve"> 2c135b63577126ac7164804aa40eb148ce934173</w:t>
+      </w:r>
+      <w:r>
+        <w:rPr>
+          <w:sz w:val="18"/>
+          <w:szCs w:val="18"/>
+        </w:rPr>
+        <w:br/>
+        <w:t xml:space="preserve">            script "hash160 [2c135b63577126ac7164804aa40eb148ce934173] equal"</w:t>
+      </w:r>
+      <w:r>
+        <w:rPr>
+          <w:sz w:val="18"/>
+          <w:szCs w:val="18"/>
+        </w:rPr>
+        <w:br/>
+        <w:t xml:space="preserve">            value 900000</w:t>
+      </w:r>
+      <w:r>
+        <w:rPr>
+          <w:sz w:val="18"/>
+          <w:szCs w:val="18"/>
+        </w:rPr>
+        <w:br/>
+        <w:t xml:space="preserve">        }</w:t>
+      </w:r>
+      <w:r>
+        <w:rPr>
+          <w:sz w:val="18"/>
+          <w:szCs w:val="18"/>
+        </w:rPr>
+        <w:br/>
+        <w:t xml:space="preserve">    }</w:t>
+      </w:r>
+      <w:r>
+        <w:rPr>
+          <w:sz w:val="18"/>
+          <w:szCs w:val="18"/>
+        </w:rPr>
+        <w:br/>
+        <w:t xml:space="preserve">    version 0</w:t>
+      </w:r>
+      <w:r>
+        <w:rPr>
+          <w:sz w:val="18"/>
+          <w:szCs w:val="18"/>
+        </w:rPr>
+        <w:br/>
+        <w:t>}</w:t>
+      </w:r>
+    </w:p>
+    <w:p/>
+    <w:p/>
+    <w:p/>
+    <w:p>
+      <w:pPr>
+        <w:rPr>
+          <w:sz w:val="18"/>
+          <w:szCs w:val="18"/>
+        </w:rPr>
+      </w:pPr>
+    </w:p>
+    <w:p>
+      <w:pPr>
+        <w:rPr>
+          <w:sz w:val="18"/>
+          <w:szCs w:val="18"/>
+        </w:rPr>
+      </w:pPr>
+      <w:r>
+        <w:rPr>
+          <w:sz w:val="18"/>
+          <w:szCs w:val="18"/>
+        </w:rPr>
+        <w:t>points</w:t>
+      </w:r>
+    </w:p>
+    <w:p>
+      <w:pPr>
+        <w:rPr>
+          <w:sz w:val="18"/>
+          <w:szCs w:val="18"/>
+        </w:rPr>
+      </w:pPr>
+      <w:r>
+        <w:rPr>
+          <w:sz w:val="18"/>
+          <w:szCs w:val="18"/>
+        </w:rPr>
+        <w:t>{</w:t>
+      </w:r>
+    </w:p>
+    <w:p>
+      <w:pPr>
+        <w:rPr>
+          <w:sz w:val="18"/>
+          <w:szCs w:val="18"/>
+        </w:rPr>
+      </w:pPr>
+      <w:r>
+        <w:rPr>
+          <w:sz w:val="18"/>
+          <w:szCs w:val="18"/>
+        </w:rPr>
+        <w:t xml:space="preserve">    point</w:t>
+      </w:r>
+    </w:p>
+    <w:p>
+      <w:pPr>
+        <w:rPr>
+          <w:sz w:val="18"/>
+          <w:szCs w:val="18"/>
+        </w:rPr>
+      </w:pPr>
+      <w:r>
+        <w:rPr>
+          <w:sz w:val="18"/>
+          <w:szCs w:val="18"/>
+        </w:rPr>
+        <w:t xml:space="preserve">    {</w:t>
+      </w:r>
+    </w:p>
+    <w:p>
+      <w:pPr>
+        <w:rPr>
+          <w:sz w:val="18"/>
+          <w:szCs w:val="18"/>
+        </w:rPr>
+      </w:pPr>
+      <w:r>
+        <w:rPr>
+          <w:sz w:val="18"/>
+          <w:szCs w:val="18"/>
+        </w:rPr>
+        <w:t xml:space="preserve">        hash 2a0990b736e79e1d65ce3e9e25427e36855235829d58c1f2a9eac18142c926a6</w:t>
+      </w:r>
+    </w:p>
+    <w:p>
+      <w:pPr>
+        <w:rPr>
+          <w:sz w:val="18"/>
+          <w:szCs w:val="18"/>
+        </w:rPr>
+      </w:pPr>
+      <w:r>
+        <w:rPr>
+          <w:sz w:val="18"/>
+          <w:szCs w:val="18"/>
+        </w:rPr>
+        <w:t xml:space="preserve">        index 0</w:t>
+      </w:r>
+    </w:p>
+    <w:p>
+      <w:pPr>
+        <w:rPr>
+          <w:sz w:val="18"/>
+          <w:szCs w:val="18"/>
+        </w:rPr>
+      </w:pPr>
+      <w:r>
+        <w:rPr>
+          <w:sz w:val="18"/>
+          <w:szCs w:val="18"/>
+        </w:rPr>
+        <w:t xml:space="preserve">        value 900000</w:t>
+      </w:r>
+    </w:p>
+    <w:p>
+      <w:pPr>
+        <w:rPr>
+          <w:sz w:val="18"/>
+          <w:szCs w:val="18"/>
+        </w:rPr>
+      </w:pPr>
+      <w:r>
+        <w:rPr>
+          <w:sz w:val="18"/>
+          <w:szCs w:val="18"/>
+        </w:rPr>
+        <w:t xml:space="preserve">    }</w:t>
+      </w:r>
+    </w:p>
+    <w:p>
+      <w:pPr>
+        <w:rPr>
+          <w:sz w:val="18"/>
+          <w:szCs w:val="18"/>
+        </w:rPr>
+      </w:pPr>
+      <w:r>
+        <w:rPr>
+          <w:sz w:val="18"/>
+          <w:szCs w:val="18"/>
+        </w:rPr>
+        <w:t>}</w:t>
+      </w:r>
+    </w:p>
+    <w:p>
+      <w:r>
+        <w:br/>
+        <w:t>input for the new transaction will be:</w:t>
+      </w:r>
+      <w:r>
+        <w:br/>
+      </w:r>
+      <w:r>
+        <w:rPr>
+          <w:sz w:val="18"/>
+          <w:szCs w:val="18"/>
+        </w:rPr>
+        <w:t>2a0990b736e79e1d65ce3e9e25427e36855235829d58c1f2a9eac18142c926a6:0</w:t>
+      </w:r>
+      <w:r>
+        <w:br/>
+      </w:r>
+    </w:p>
+    <w:p/>
+    <w:p>
+      <w:pPr>
+        <w:pStyle w:val="Heading2"/>
+      </w:pPr>
+      <w:r>
+        <w:t>Determine</w:t>
+      </w:r>
+      <w:r>
+        <w:t xml:space="preserve"> Target Address and Amount to be Sent</w:t>
+      </w:r>
+    </w:p>
+    <w:p>
+      <w:r>
+        <w:br/>
+        <w:t>the output for the new transaction will be:</w:t>
+      </w:r>
+      <w:r>
+        <w:br/>
+      </w:r>
+      <w:r>
+        <w:rPr>
+          <w:sz w:val="18"/>
+          <w:szCs w:val="18"/>
+        </w:rPr>
+        <w:t>n4eaAFB3GPmrJR4ummYpQmYTx2VaNftuPe 800000</w:t>
+      </w:r>
+      <w:r>
+        <w:br/>
+      </w:r>
+    </w:p>
+    <w:p/>
+    <w:p>
+      <w:pPr>
+        <w:pStyle w:val="Heading2"/>
+      </w:pPr>
+      <w:r>
+        <w:t>Encoding new transaction</w:t>
+      </w:r>
+    </w:p>
+    <w:p/>
+    <w:p>
+      <w:pPr>
+        <w:rPr>
+          <w:sz w:val="18"/>
+          <w:szCs w:val="18"/>
+        </w:rPr>
+      </w:pPr>
+      <w:r>
+        <w:br/>
+      </w:r>
+      <w:proofErr w:type="spellStart"/>
+      <w:r>
+        <w:rPr>
+          <w:sz w:val="18"/>
+          <w:szCs w:val="18"/>
+        </w:rPr>
+        <w:t>bx</w:t>
+      </w:r>
+      <w:proofErr w:type="spellEnd"/>
+      <w:r>
+        <w:rPr>
+          <w:sz w:val="18"/>
+          <w:szCs w:val="18"/>
+        </w:rPr>
+        <w:t xml:space="preserve"> </w:t>
+      </w:r>
+      <w:proofErr w:type="spellStart"/>
+      <w:r>
+        <w:rPr>
+          <w:sz w:val="18"/>
+          <w:szCs w:val="18"/>
+        </w:rPr>
+        <w:t>tx</w:t>
+      </w:r>
+      <w:proofErr w:type="spellEnd"/>
+      <w:r>
+        <w:rPr>
+          <w:sz w:val="18"/>
+          <w:szCs w:val="18"/>
+        </w:rPr>
+        <w:t>-encode -</w:t>
+      </w:r>
+      <w:proofErr w:type="spellStart"/>
+      <w:r>
+        <w:rPr>
+          <w:sz w:val="18"/>
+          <w:szCs w:val="18"/>
+        </w:rPr>
+        <w:t>i</w:t>
+      </w:r>
+      <w:proofErr w:type="spellEnd"/>
+      <w:r>
+        <w:rPr>
+          <w:sz w:val="18"/>
+          <w:szCs w:val="18"/>
+        </w:rPr>
+        <w:t xml:space="preserve"> 2a0990b736e79e1d65ce3e9e25427e36855235829d58c1f2a9eac18142c926a6:0:0 -o n4eaAFB3GPmrJR4ummYpQmYTx2VaNftuPe:800000 -l 1615161540</w:t>
+      </w:r>
+      <w:r>
+        <w:rPr>
+          <w:sz w:val="18"/>
+          <w:szCs w:val="18"/>
+        </w:rPr>
+        <w:br/>
+      </w:r>
+    </w:p>
+    <w:p>
+      <w:r>
+        <w:t>-</w:t>
+      </w:r>
+      <w:proofErr w:type="spellStart"/>
+      <w:r>
+        <w:t>i</w:t>
+      </w:r>
+      <w:proofErr w:type="spellEnd"/>
+      <w:r>
+        <w:t xml:space="preserve"> means input</w:t>
+      </w:r>
+    </w:p>
+    <w:p>
+      <w:r>
+        <w:t>-o means output</w:t>
+      </w:r>
+    </w:p>
+    <w:p>
+      <w:r>
+        <w:t xml:space="preserve">-l means </w:t>
+      </w:r>
+      <w:proofErr w:type="spellStart"/>
+      <w:r>
+        <w:t>lock_time</w:t>
+      </w:r>
+      <w:proofErr w:type="spellEnd"/>
+    </w:p>
+    <w:p/>
+    <w:p>
+      <w:r>
+        <w:t xml:space="preserve">Note </w:t>
+      </w:r>
+      <w:proofErr w:type="gramStart"/>
+      <w:r>
+        <w:rPr>
+          <w:color w:val="FF0000"/>
+        </w:rPr>
+        <w:t>TXHASH:INDEX</w:t>
+      </w:r>
+      <w:proofErr w:type="gramEnd"/>
+      <w:r>
+        <w:rPr>
+          <w:color w:val="FF0000"/>
+        </w:rPr>
+        <w:t xml:space="preserve">:SEQUENCE </w:t>
+      </w:r>
+      <w:r>
+        <w:t>format for -</w:t>
+      </w:r>
+      <w:proofErr w:type="spellStart"/>
+      <w:r>
+        <w:t>i</w:t>
+      </w:r>
+      <w:proofErr w:type="spellEnd"/>
+      <w:r>
+        <w:t>.</w:t>
+      </w:r>
+    </w:p>
+    <w:p/>
+    <w:p/>
+    <w:p>
+      <w:r>
         <w:lastRenderedPageBreak/>
+        <w:br/>
+      </w:r>
+      <w:proofErr w:type="spellStart"/>
+      <w:r>
+        <w:rPr>
+          <w:sz w:val="18"/>
+          <w:szCs w:val="18"/>
+        </w:rPr>
+        <w:t>bx</w:t>
+      </w:r>
+      <w:proofErr w:type="spellEnd"/>
+      <w:r>
+        <w:rPr>
+          <w:sz w:val="18"/>
+          <w:szCs w:val="18"/>
+        </w:rPr>
+        <w:t xml:space="preserve"> </w:t>
+      </w:r>
+      <w:proofErr w:type="spellStart"/>
+      <w:r>
+        <w:rPr>
+          <w:sz w:val="18"/>
+          <w:szCs w:val="18"/>
+        </w:rPr>
+        <w:t>tx</w:t>
+      </w:r>
+      <w:proofErr w:type="spellEnd"/>
+      <w:r>
+        <w:rPr>
+          <w:sz w:val="18"/>
+          <w:szCs w:val="18"/>
+        </w:rPr>
+        <w:t>-decode 0100000001a626c94281c1eaa9f2c1589d82355285367e42259e3ece651d9ee736b790092a0000000000000000000100350c00000000001976a914fdbbbe6062fef2fca812e404e3dcb43dcdb4108888acc4684560</w:t>
+      </w:r>
+      <w:r>
+        <w:br/>
+      </w:r>
+    </w:p>
+    <w:p>
+      <w:pPr>
+        <w:rPr>
+          <w:sz w:val="18"/>
+          <w:szCs w:val="18"/>
+        </w:rPr>
+      </w:pPr>
+      <w:r>
+        <w:rPr>
+          <w:sz w:val="18"/>
+          <w:szCs w:val="18"/>
+        </w:rPr>
+        <w:t>transaction</w:t>
+      </w:r>
+      <w:r>
+        <w:rPr>
+          <w:sz w:val="18"/>
+          <w:szCs w:val="18"/>
+        </w:rPr>
+        <w:br/>
+        <w:t>{</w:t>
+      </w:r>
+      <w:r>
+        <w:rPr>
+          <w:sz w:val="18"/>
+          <w:szCs w:val="18"/>
+        </w:rPr>
+        <w:br/>
+        <w:t xml:space="preserve">    hash 85ff5d95d58fa7438d9db0305af4fbec0350c14b301a2116e048045611d62173</w:t>
+      </w:r>
+      <w:r>
+        <w:rPr>
+          <w:sz w:val="18"/>
+          <w:szCs w:val="18"/>
+        </w:rPr>
+        <w:br/>
+        <w:t xml:space="preserve">    inputs</w:t>
+      </w:r>
+      <w:r>
+        <w:rPr>
+          <w:sz w:val="18"/>
+          <w:szCs w:val="18"/>
+        </w:rPr>
+        <w:br/>
+        <w:t xml:space="preserve">    {</w:t>
+      </w:r>
+      <w:r>
+        <w:rPr>
+          <w:sz w:val="18"/>
+          <w:szCs w:val="18"/>
+        </w:rPr>
+        <w:br/>
+        <w:t xml:space="preserve">        input</w:t>
+      </w:r>
+      <w:r>
+        <w:rPr>
+          <w:sz w:val="18"/>
+          <w:szCs w:val="18"/>
+        </w:rPr>
+        <w:br/>
         <w:t xml:space="preserve">        {</w:t>
       </w:r>
       <w:r>
@@ -451,6 +1135,143 @@
           <w:sz w:val="18"/>
           <w:szCs w:val="18"/>
         </w:rPr>
+        <w:t>previous_output</w:t>
+      </w:r>
+      <w:proofErr w:type="spellEnd"/>
+      <w:r>
+        <w:rPr>
+          <w:sz w:val="18"/>
+          <w:szCs w:val="18"/>
+        </w:rPr>
+        <w:br/>
+        <w:t xml:space="preserve">            {</w:t>
+      </w:r>
+      <w:r>
+        <w:rPr>
+          <w:sz w:val="18"/>
+          <w:szCs w:val="18"/>
+        </w:rPr>
+        <w:br/>
+        <w:t xml:space="preserve">                hash 2a0990b736e79e1d65ce3e9e25427e36855235829d58c1f2a9eac18142c926a6</w:t>
+      </w:r>
+      <w:r>
+        <w:rPr>
+          <w:sz w:val="18"/>
+          <w:szCs w:val="18"/>
+        </w:rPr>
+        <w:br/>
+        <w:t xml:space="preserve">                index 0</w:t>
+      </w:r>
+      <w:r>
+        <w:rPr>
+          <w:sz w:val="18"/>
+          <w:szCs w:val="18"/>
+        </w:rPr>
+        <w:br/>
+        <w:t xml:space="preserve">            }</w:t>
+      </w:r>
+      <w:r>
+        <w:rPr>
+          <w:sz w:val="18"/>
+          <w:szCs w:val="18"/>
+        </w:rPr>
+        <w:br/>
+        <w:t xml:space="preserve">            script ""</w:t>
+      </w:r>
+      <w:r>
+        <w:rPr>
+          <w:sz w:val="18"/>
+          <w:szCs w:val="18"/>
+        </w:rPr>
+        <w:br/>
+        <w:t xml:space="preserve">            sequence 0</w:t>
+      </w:r>
+      <w:r>
+        <w:rPr>
+          <w:sz w:val="18"/>
+          <w:szCs w:val="18"/>
+        </w:rPr>
+        <w:br/>
+        <w:t xml:space="preserve">        }</w:t>
+      </w:r>
+      <w:r>
+        <w:rPr>
+          <w:sz w:val="18"/>
+          <w:szCs w:val="18"/>
+        </w:rPr>
+        <w:br/>
+        <w:t xml:space="preserve">    }</w:t>
+      </w:r>
+      <w:r>
+        <w:rPr>
+          <w:sz w:val="18"/>
+          <w:szCs w:val="18"/>
+        </w:rPr>
+        <w:br/>
+        <w:t xml:space="preserve">    </w:t>
+      </w:r>
+      <w:proofErr w:type="spellStart"/>
+      <w:r>
+        <w:rPr>
+          <w:sz w:val="18"/>
+          <w:szCs w:val="18"/>
+        </w:rPr>
+        <w:t>lock_time</w:t>
+      </w:r>
+      <w:proofErr w:type="spellEnd"/>
+      <w:r>
+        <w:rPr>
+          <w:sz w:val="18"/>
+          <w:szCs w:val="18"/>
+        </w:rPr>
+        <w:t xml:space="preserve"> 1615161540</w:t>
+      </w:r>
+      <w:r>
+        <w:rPr>
+          <w:sz w:val="18"/>
+          <w:szCs w:val="18"/>
+        </w:rPr>
+        <w:br/>
+        <w:t xml:space="preserve">    outputs</w:t>
+      </w:r>
+      <w:r>
+        <w:rPr>
+          <w:sz w:val="18"/>
+          <w:szCs w:val="18"/>
+        </w:rPr>
+        <w:br/>
+        <w:t xml:space="preserve">    {</w:t>
+      </w:r>
+      <w:r>
+        <w:rPr>
+          <w:sz w:val="18"/>
+          <w:szCs w:val="18"/>
+        </w:rPr>
+        <w:br/>
+        <w:t xml:space="preserve">        output</w:t>
+      </w:r>
+      <w:r>
+        <w:rPr>
+          <w:sz w:val="18"/>
+          <w:szCs w:val="18"/>
+        </w:rPr>
+        <w:br/>
+        <w:t xml:space="preserve">        {</w:t>
+      </w:r>
+      <w:r>
+        <w:rPr>
+          <w:sz w:val="18"/>
+          <w:szCs w:val="18"/>
+        </w:rPr>
+        <w:br/>
+        <w:t xml:space="preserve">            </w:t>
+      </w:r>
+      <w:proofErr w:type="spellStart"/>
+      <w:r>
+        <w:rPr>
+          <w:sz w:val="18"/>
+          <w:szCs w:val="18"/>
+        </w:rPr>
         <w:t>address_hash</w:t>
       </w:r>
       <w:proofErr w:type="spellEnd"/>
@@ -459,23 +1280,55 @@
           <w:sz w:val="18"/>
           <w:szCs w:val="18"/>
         </w:rPr>
-        <w:t xml:space="preserve"> 2c135b63577126ac7164804aa40eb148ce934173</w:t>
-      </w:r>
-      <w:r>
-        <w:rPr>
-          <w:sz w:val="18"/>
-          <w:szCs w:val="18"/>
-        </w:rPr>
-        <w:br/>
-        <w:t xml:space="preserve">            script "hash160 [2c135b63577126ac7164804aa40eb148ce934173] equal"</w:t>
-      </w:r>
-      <w:r>
-        <w:rPr>
-          <w:sz w:val="18"/>
-          <w:szCs w:val="18"/>
-        </w:rPr>
-        <w:br/>
-        <w:t xml:space="preserve">            value 900000</w:t>
+        <w:t xml:space="preserve"> fdbbbe6062fef2fca812e404e3dcb43dcdb41088</w:t>
+      </w:r>
+      <w:r>
+        <w:rPr>
+          <w:sz w:val="18"/>
+          <w:szCs w:val="18"/>
+        </w:rPr>
+        <w:br/>
+        <w:t xml:space="preserve">            script "dup hash160 [fdbbbe6062fef2fca812e404e3dcb43dcdb41088] </w:t>
+      </w:r>
+      <w:proofErr w:type="spellStart"/>
+      <w:r>
+        <w:rPr>
+          <w:sz w:val="18"/>
+          <w:szCs w:val="18"/>
+        </w:rPr>
+        <w:t>equalverify</w:t>
+      </w:r>
+      <w:proofErr w:type="spellEnd"/>
+      <w:r>
+        <w:rPr>
+          <w:sz w:val="18"/>
+          <w:szCs w:val="18"/>
+        </w:rPr>
+        <w:t xml:space="preserve"> </w:t>
+      </w:r>
+      <w:proofErr w:type="spellStart"/>
+      <w:r>
+        <w:rPr>
+          <w:sz w:val="18"/>
+          <w:szCs w:val="18"/>
+        </w:rPr>
+        <w:t>checksig</w:t>
+      </w:r>
+      <w:proofErr w:type="spellEnd"/>
+      <w:r>
+        <w:rPr>
+          <w:sz w:val="18"/>
+          <w:szCs w:val="18"/>
+        </w:rPr>
+        <w:t>"</w:t>
+      </w:r>
+      <w:r>
+        <w:rPr>
+          <w:sz w:val="18"/>
+          <w:szCs w:val="18"/>
+        </w:rPr>
+        <w:br/>
+        <w:t xml:space="preserve">            value 800000</w:t>
       </w:r>
       <w:r>
         <w:rPr>
@@ -499,7 +1352,7 @@
           <w:szCs w:val="18"/>
         </w:rPr>
         <w:br/>
-        <w:t xml:space="preserve">    version 0</w:t>
+        <w:t xml:space="preserve">    version 1</w:t>
       </w:r>
       <w:r>
         <w:rPr>
@@ -511,165 +1364,20 @@
       </w:r>
     </w:p>
     <w:p/>
-    <w:p/>
-    <w:p/>
-    <w:p>
-      <w:pPr>
-        <w:rPr>
-          <w:sz w:val="18"/>
-          <w:szCs w:val="18"/>
-        </w:rPr>
-      </w:pPr>
-    </w:p>
-    <w:p>
-      <w:pPr>
-        <w:rPr>
-          <w:sz w:val="18"/>
-          <w:szCs w:val="18"/>
-        </w:rPr>
-      </w:pPr>
-      <w:r>
-        <w:rPr>
-          <w:sz w:val="18"/>
-          <w:szCs w:val="18"/>
-        </w:rPr>
-        <w:t>points</w:t>
-      </w:r>
-    </w:p>
-    <w:p>
-      <w:pPr>
-        <w:rPr>
-          <w:sz w:val="18"/>
-          <w:szCs w:val="18"/>
-        </w:rPr>
-      </w:pPr>
-      <w:r>
-        <w:rPr>
-          <w:sz w:val="18"/>
-          <w:szCs w:val="18"/>
-        </w:rPr>
-        <w:t>{</w:t>
-      </w:r>
-    </w:p>
-    <w:p>
-      <w:pPr>
-        <w:rPr>
-          <w:sz w:val="18"/>
-          <w:szCs w:val="18"/>
-        </w:rPr>
-      </w:pPr>
-      <w:r>
-        <w:rPr>
-          <w:sz w:val="18"/>
-          <w:szCs w:val="18"/>
-        </w:rPr>
-        <w:t xml:space="preserve">    point</w:t>
-      </w:r>
-    </w:p>
-    <w:p>
-      <w:pPr>
-        <w:rPr>
-          <w:sz w:val="18"/>
-          <w:szCs w:val="18"/>
-        </w:rPr>
-      </w:pPr>
-      <w:r>
-        <w:rPr>
-          <w:sz w:val="18"/>
-          <w:szCs w:val="18"/>
-        </w:rPr>
-        <w:t xml:space="preserve">    {</w:t>
-      </w:r>
-    </w:p>
-    <w:p>
-      <w:pPr>
-        <w:rPr>
-          <w:sz w:val="18"/>
-          <w:szCs w:val="18"/>
-        </w:rPr>
-      </w:pPr>
-      <w:r>
-        <w:rPr>
-          <w:sz w:val="18"/>
-          <w:szCs w:val="18"/>
-        </w:rPr>
-        <w:t xml:space="preserve">        hash 2a0990b736e79e1d65ce3e9e25427e36855235829d58c1f2a9eac18142c926a6</w:t>
-      </w:r>
-    </w:p>
-    <w:p>
-      <w:pPr>
-        <w:rPr>
-          <w:sz w:val="18"/>
-          <w:szCs w:val="18"/>
-        </w:rPr>
-      </w:pPr>
-      <w:r>
-        <w:rPr>
-          <w:sz w:val="18"/>
-          <w:szCs w:val="18"/>
-        </w:rPr>
-        <w:t xml:space="preserve">        index 0</w:t>
-      </w:r>
-    </w:p>
-    <w:p>
-      <w:pPr>
-        <w:rPr>
-          <w:sz w:val="18"/>
-          <w:szCs w:val="18"/>
-        </w:rPr>
-      </w:pPr>
-      <w:r>
-        <w:rPr>
-          <w:sz w:val="18"/>
-          <w:szCs w:val="18"/>
-        </w:rPr>
-        <w:t xml:space="preserve">        value 900000</w:t>
-      </w:r>
-    </w:p>
-    <w:p>
-      <w:pPr>
-        <w:rPr>
-          <w:sz w:val="18"/>
-          <w:szCs w:val="18"/>
-        </w:rPr>
-      </w:pPr>
-      <w:r>
-        <w:rPr>
-          <w:sz w:val="18"/>
-          <w:szCs w:val="18"/>
-        </w:rPr>
-        <w:t xml:space="preserve">    }</w:t>
-      </w:r>
-    </w:p>
-    <w:p>
-      <w:pPr>
-        <w:rPr>
-          <w:sz w:val="18"/>
-          <w:szCs w:val="18"/>
-        </w:rPr>
-      </w:pPr>
-      <w:r>
-        <w:rPr>
-          <w:sz w:val="18"/>
-          <w:szCs w:val="18"/>
-        </w:rPr>
-        <w:t>}</w:t>
-      </w:r>
-    </w:p>
-    <w:p>
-      <w:r>
-        <w:br/>
-        <w:t>input for the new transaction will be:</w:t>
-      </w:r>
-      <w:r>
-        <w:br/>
-      </w:r>
-      <w:r>
-        <w:rPr>
-          <w:sz w:val="18"/>
-          <w:szCs w:val="18"/>
-        </w:rPr>
-        <w:t>2a0990b736e79e1d65ce3e9e25427e36855235829d58c1f2a9eac18142c926a6:0</w:t>
+    <w:p>
+      <w:r>
+        <w:br/>
+        <w:t xml:space="preserve">Notice that </w:t>
+      </w:r>
+      <w:proofErr w:type="spellStart"/>
+      <w:proofErr w:type="gramStart"/>
+      <w:r>
+        <w:t>transactions.inputs</w:t>
+      </w:r>
+      <w:proofErr w:type="spellEnd"/>
+      <w:proofErr w:type="gramEnd"/>
+      <w:r>
+        <w:t>[0].script is empty. This means that the input has not been endorsed.</w:t>
       </w:r>
       <w:r>
         <w:br/>
@@ -681,48 +1389,38 @@
         <w:pStyle w:val="Heading2"/>
       </w:pPr>
       <w:r>
-        <w:t>Determine</w:t>
-      </w:r>
-      <w:r>
-        <w:t xml:space="preserve"> Target Address and Amount to be Sent</w:t>
-      </w:r>
-    </w:p>
-    <w:p>
-      <w:r>
-        <w:br/>
-        <w:t>the output for the new transaction will be:</w:t>
-      </w:r>
-      <w:r>
-        <w:br/>
-      </w:r>
-      <w:r>
-        <w:rPr>
-          <w:sz w:val="18"/>
-          <w:szCs w:val="18"/>
-        </w:rPr>
-        <w:t>n4eaAFB3GPmrJR4ummYpQmYTx2VaNftuPe 800000</w:t>
-      </w:r>
-      <w:r>
-        <w:br/>
-      </w:r>
-    </w:p>
-    <w:p/>
-    <w:p>
-      <w:pPr>
-        <w:pStyle w:val="Heading2"/>
-      </w:pPr>
-      <w:r>
-        <w:t>Encoding new transaction</w:t>
-      </w:r>
-    </w:p>
-    <w:p/>
-    <w:p>
-      <w:pPr>
-        <w:rPr>
-          <w:sz w:val="18"/>
-          <w:szCs w:val="18"/>
-        </w:rPr>
-      </w:pPr>
+        <w:t>Creat</w:t>
+      </w:r>
+      <w:r>
+        <w:t>e</w:t>
+      </w:r>
+      <w:r>
+        <w:t xml:space="preserve"> </w:t>
+      </w:r>
+      <w:r>
+        <w:t>E</w:t>
+      </w:r>
+      <w:r>
+        <w:t>ndorsement</w:t>
+      </w:r>
+    </w:p>
+    <w:p/>
+    <w:p>
+      <w:r>
+        <w:br/>
+        <w:t xml:space="preserve">Create the endorsement for the first input 85ff5d95d58fa...:0 of the new transaction, using the first private key, the </w:t>
+      </w:r>
+      <w:proofErr w:type="spellStart"/>
+      <w:r>
+        <w:t>multisig</w:t>
+      </w:r>
+      <w:proofErr w:type="spellEnd"/>
+      <w:r>
+        <w:t xml:space="preserve"> script and the new transaction.</w:t>
+      </w:r>
+      <w:r>
+        <w:br/>
+      </w:r>
       <w:r>
         <w:br/>
       </w:r>
@@ -740,608 +1438,80 @@
           <w:sz w:val="18"/>
           <w:szCs w:val="18"/>
         </w:rPr>
-        <w:t xml:space="preserve"> </w:t>
-      </w:r>
-      <w:proofErr w:type="spellStart"/>
-      <w:r>
-        <w:rPr>
-          <w:sz w:val="18"/>
-          <w:szCs w:val="18"/>
-        </w:rPr>
-        <w:t>tx</w:t>
-      </w:r>
-      <w:proofErr w:type="spellEnd"/>
-      <w:r>
-        <w:rPr>
-          <w:sz w:val="18"/>
-          <w:szCs w:val="18"/>
-        </w:rPr>
-        <w:t>-encode -</w:t>
-      </w:r>
-      <w:proofErr w:type="spellStart"/>
-      <w:r>
-        <w:rPr>
-          <w:sz w:val="18"/>
-          <w:szCs w:val="18"/>
-        </w:rPr>
-        <w:t>i</w:t>
-      </w:r>
-      <w:proofErr w:type="spellEnd"/>
-      <w:r>
-        <w:rPr>
-          <w:sz w:val="18"/>
-          <w:szCs w:val="18"/>
-        </w:rPr>
-        <w:t xml:space="preserve"> 2a0990b736e79e1d65ce3e9e25427e36855235829d58c1f2a9eac18142c926a6:0:0 -o n4eaAFB3GPmrJR4ummYpQmYTx2VaNftuPe:800000 -l 1615161540</w:t>
-      </w:r>
-      <w:r>
-        <w:rPr>
-          <w:sz w:val="18"/>
-          <w:szCs w:val="18"/>
-        </w:rPr>
-        <w:br/>
-      </w:r>
-    </w:p>
-    <w:p>
-      <w:r>
-        <w:t>-</w:t>
-      </w:r>
-      <w:proofErr w:type="spellStart"/>
-      <w:r>
-        <w:t>i</w:t>
-      </w:r>
-      <w:proofErr w:type="spellEnd"/>
-      <w:r>
-        <w:t xml:space="preserve"> means input</w:t>
-      </w:r>
-    </w:p>
-    <w:p>
-      <w:r>
-        <w:t>-o means output</w:t>
-      </w:r>
-    </w:p>
-    <w:p>
-      <w:r>
-        <w:t xml:space="preserve">-l means </w:t>
-      </w:r>
-      <w:proofErr w:type="spellStart"/>
-      <w:r>
-        <w:t>lock_time</w:t>
-      </w:r>
-      <w:proofErr w:type="spellEnd"/>
-    </w:p>
-    <w:p/>
-    <w:p>
-      <w:r>
-        <w:t xml:space="preserve">Note </w:t>
-      </w:r>
-      <w:proofErr w:type="gramStart"/>
-      <w:r>
-        <w:rPr>
-          <w:color w:val="FF0000"/>
-        </w:rPr>
-        <w:t>TXHASH:INDEX</w:t>
-      </w:r>
-      <w:proofErr w:type="gramEnd"/>
-      <w:r>
-        <w:rPr>
-          <w:color w:val="FF0000"/>
-        </w:rPr>
-        <w:t xml:space="preserve">:SEQUENCE </w:t>
-      </w:r>
-      <w:r>
-        <w:t>format for -</w:t>
-      </w:r>
-      <w:proofErr w:type="spellStart"/>
-      <w:r>
-        <w:t>i</w:t>
-      </w:r>
-      <w:proofErr w:type="spellEnd"/>
-      <w:r>
-        <w:t>.</w:t>
-      </w:r>
-    </w:p>
-    <w:p/>
-    <w:p/>
-    <w:p>
-      <w:r>
-        <w:br/>
-      </w:r>
-      <w:proofErr w:type="spellStart"/>
-      <w:r>
-        <w:rPr>
-          <w:sz w:val="18"/>
-          <w:szCs w:val="18"/>
-        </w:rPr>
-        <w:t>bx</w:t>
-      </w:r>
-      <w:proofErr w:type="spellEnd"/>
-      <w:r>
-        <w:rPr>
-          <w:sz w:val="18"/>
-          <w:szCs w:val="18"/>
-        </w:rPr>
-        <w:t xml:space="preserve"> </w:t>
-      </w:r>
-      <w:proofErr w:type="spellStart"/>
-      <w:r>
-        <w:rPr>
-          <w:sz w:val="18"/>
-          <w:szCs w:val="18"/>
-        </w:rPr>
-        <w:t>tx</w:t>
-      </w:r>
-      <w:proofErr w:type="spellEnd"/>
-      <w:r>
-        <w:rPr>
-          <w:sz w:val="18"/>
-          <w:szCs w:val="18"/>
-        </w:rPr>
-        <w:t>-decode 0100000001a626c94281c1eaa9f2c1589d82355285367e42259e3ece651d9ee736b790092a0000000000000000000100350c00000000001976a914fdbbbe6062fef2fca812e404e3dcb43dcdb4108888acc4684560</w:t>
-      </w:r>
-      <w:r>
-        <w:br/>
-      </w:r>
-    </w:p>
-    <w:p>
-      <w:pPr>
-        <w:rPr>
-          <w:sz w:val="18"/>
-          <w:szCs w:val="18"/>
-        </w:rPr>
-      </w:pPr>
-      <w:r>
-        <w:rPr>
-          <w:sz w:val="18"/>
-          <w:szCs w:val="18"/>
-        </w:rPr>
-        <w:t>transaction</w:t>
-      </w:r>
-      <w:r>
-        <w:rPr>
-          <w:sz w:val="18"/>
-          <w:szCs w:val="18"/>
-        </w:rPr>
-        <w:br/>
-        <w:t>{</w:t>
-      </w:r>
-      <w:r>
-        <w:rPr>
-          <w:sz w:val="18"/>
-          <w:szCs w:val="18"/>
-        </w:rPr>
-        <w:br/>
-        <w:t xml:space="preserve">    hash 85ff5d95d58fa7438d9db0305af4fbec0350c14b301a2116e048045611d62173</w:t>
-      </w:r>
-      <w:r>
-        <w:rPr>
-          <w:sz w:val="18"/>
-          <w:szCs w:val="18"/>
-        </w:rPr>
-        <w:br/>
-        <w:t xml:space="preserve">    inputs</w:t>
-      </w:r>
-      <w:r>
-        <w:rPr>
-          <w:sz w:val="18"/>
-          <w:szCs w:val="18"/>
-        </w:rPr>
-        <w:br/>
-      </w:r>
-      <w:r>
-        <w:rPr>
-          <w:sz w:val="18"/>
-          <w:szCs w:val="18"/>
-        </w:rPr>
+        <w:t xml:space="preserve"> input-sign 156bc5c6f50244b6745e7280671697e8eb703a81a7daf1180ec65d957bff429e "[c4684560] </w:t>
+      </w:r>
+      <w:proofErr w:type="spellStart"/>
+      <w:r>
+        <w:rPr>
+          <w:sz w:val="18"/>
+          <w:szCs w:val="18"/>
+        </w:rPr>
+        <w:t>checklocktimeverify</w:t>
+      </w:r>
+      <w:proofErr w:type="spellEnd"/>
+      <w:r>
+        <w:rPr>
+          <w:sz w:val="18"/>
+          <w:szCs w:val="18"/>
+        </w:rPr>
+        <w:t xml:space="preserve"> drop [0314488ebfec9889c4253fe2d1a21715b932864d2892193e4ca60e0acbd1d9fd1d] </w:t>
+      </w:r>
+      <w:proofErr w:type="spellStart"/>
+      <w:r>
+        <w:rPr>
+          <w:sz w:val="18"/>
+          <w:szCs w:val="18"/>
+        </w:rPr>
+        <w:t>checksig</w:t>
+      </w:r>
+      <w:proofErr w:type="spellEnd"/>
+      <w:r>
+        <w:rPr>
+          <w:sz w:val="18"/>
+          <w:szCs w:val="18"/>
+        </w:rPr>
+        <w:t>" 0100000001a626c94281c1eaa9f2c1589d82355285367e42259e3ece651d9ee736b790092a0000000000000000000100350c00000000001976a914fdbbbe6062fef2fca812e404e3dcb43dcdb4108888acc4684560</w:t>
+      </w:r>
+      <w:r>
+        <w:br/>
+      </w:r>
+    </w:p>
+    <w:p>
+      <w:r>
+        <w:t>Response:</w:t>
+      </w:r>
+    </w:p>
+    <w:p>
+      <w:pPr>
+        <w:rPr>
+          <w:sz w:val="18"/>
+          <w:szCs w:val="18"/>
+        </w:rPr>
+      </w:pPr>
+      <w:r>
+        <w:rPr>
+          <w:sz w:val="18"/>
+          <w:szCs w:val="18"/>
+        </w:rPr>
+        <w:t>3044022024048cd26f0d493173c4c1e15be7fc4bb0c9f91bbba422d46d09b910ec28c0ac02202477ce166b20b13aee4e997c5e2ffbdd8d274d06066307690f75dd7dcc5a3a6a01</w:t>
+      </w:r>
+    </w:p>
+    <w:p/>
+    <w:p/>
+    <w:p>
+      <w:r>
+        <w:t xml:space="preserve">BX </w:t>
+      </w:r>
+      <w:r>
+        <w:t xml:space="preserve">Input-sign creates an endorsement for a transaction input. </w:t>
+      </w:r>
+      <w:r>
+        <w:t>Endorsement = signature.</w:t>
+      </w:r>
+    </w:p>
+    <w:p>
+      <w:r>
         <w:lastRenderedPageBreak/>
-        <w:t xml:space="preserve">    {</w:t>
-      </w:r>
-      <w:r>
-        <w:rPr>
-          <w:sz w:val="18"/>
-          <w:szCs w:val="18"/>
-        </w:rPr>
-        <w:br/>
-        <w:t xml:space="preserve">        input</w:t>
-      </w:r>
-      <w:r>
-        <w:rPr>
-          <w:sz w:val="18"/>
-          <w:szCs w:val="18"/>
-        </w:rPr>
-        <w:br/>
-        <w:t xml:space="preserve">        {</w:t>
-      </w:r>
-      <w:r>
-        <w:rPr>
-          <w:sz w:val="18"/>
-          <w:szCs w:val="18"/>
-        </w:rPr>
-        <w:br/>
-        <w:t xml:space="preserve">            </w:t>
-      </w:r>
-      <w:proofErr w:type="spellStart"/>
-      <w:r>
-        <w:rPr>
-          <w:sz w:val="18"/>
-          <w:szCs w:val="18"/>
-        </w:rPr>
-        <w:t>previous_output</w:t>
-      </w:r>
-      <w:proofErr w:type="spellEnd"/>
-      <w:r>
-        <w:rPr>
-          <w:sz w:val="18"/>
-          <w:szCs w:val="18"/>
-        </w:rPr>
-        <w:br/>
-        <w:t xml:space="preserve">            {</w:t>
-      </w:r>
-      <w:r>
-        <w:rPr>
-          <w:sz w:val="18"/>
-          <w:szCs w:val="18"/>
-        </w:rPr>
-        <w:br/>
-        <w:t xml:space="preserve">                hash 2a0990b736e79e1d65ce3e9e25427e36855235829d58c1f2a9eac18142c926a6</w:t>
-      </w:r>
-      <w:r>
-        <w:rPr>
-          <w:sz w:val="18"/>
-          <w:szCs w:val="18"/>
-        </w:rPr>
-        <w:br/>
-        <w:t xml:space="preserve">                index 0</w:t>
-      </w:r>
-      <w:r>
-        <w:rPr>
-          <w:sz w:val="18"/>
-          <w:szCs w:val="18"/>
-        </w:rPr>
-        <w:br/>
-        <w:t xml:space="preserve">            }</w:t>
-      </w:r>
-      <w:r>
-        <w:rPr>
-          <w:sz w:val="18"/>
-          <w:szCs w:val="18"/>
-        </w:rPr>
-        <w:br/>
-        <w:t xml:space="preserve">            script ""</w:t>
-      </w:r>
-      <w:r>
-        <w:rPr>
-          <w:sz w:val="18"/>
-          <w:szCs w:val="18"/>
-        </w:rPr>
-        <w:br/>
-        <w:t xml:space="preserve">            sequence 0</w:t>
-      </w:r>
-      <w:r>
-        <w:rPr>
-          <w:sz w:val="18"/>
-          <w:szCs w:val="18"/>
-        </w:rPr>
-        <w:br/>
-        <w:t xml:space="preserve">        }</w:t>
-      </w:r>
-      <w:r>
-        <w:rPr>
-          <w:sz w:val="18"/>
-          <w:szCs w:val="18"/>
-        </w:rPr>
-        <w:br/>
-        <w:t xml:space="preserve">    }</w:t>
-      </w:r>
-      <w:r>
-        <w:rPr>
-          <w:sz w:val="18"/>
-          <w:szCs w:val="18"/>
-        </w:rPr>
-        <w:br/>
-        <w:t xml:space="preserve">    </w:t>
-      </w:r>
-      <w:proofErr w:type="spellStart"/>
-      <w:r>
-        <w:rPr>
-          <w:sz w:val="18"/>
-          <w:szCs w:val="18"/>
-        </w:rPr>
-        <w:t>lock_time</w:t>
-      </w:r>
-      <w:proofErr w:type="spellEnd"/>
-      <w:r>
-        <w:rPr>
-          <w:sz w:val="18"/>
-          <w:szCs w:val="18"/>
-        </w:rPr>
-        <w:t xml:space="preserve"> 1615161540</w:t>
-      </w:r>
-      <w:r>
-        <w:rPr>
-          <w:sz w:val="18"/>
-          <w:szCs w:val="18"/>
-        </w:rPr>
-        <w:br/>
-        <w:t xml:space="preserve">    outputs</w:t>
-      </w:r>
-      <w:r>
-        <w:rPr>
-          <w:sz w:val="18"/>
-          <w:szCs w:val="18"/>
-        </w:rPr>
-        <w:br/>
-        <w:t xml:space="preserve">    {</w:t>
-      </w:r>
-      <w:r>
-        <w:rPr>
-          <w:sz w:val="18"/>
-          <w:szCs w:val="18"/>
-        </w:rPr>
-        <w:br/>
-        <w:t xml:space="preserve">        output</w:t>
-      </w:r>
-      <w:r>
-        <w:rPr>
-          <w:sz w:val="18"/>
-          <w:szCs w:val="18"/>
-        </w:rPr>
-        <w:br/>
-        <w:t xml:space="preserve">        {</w:t>
-      </w:r>
-      <w:r>
-        <w:rPr>
-          <w:sz w:val="18"/>
-          <w:szCs w:val="18"/>
-        </w:rPr>
-        <w:br/>
-        <w:t xml:space="preserve">            </w:t>
-      </w:r>
-      <w:proofErr w:type="spellStart"/>
-      <w:r>
-        <w:rPr>
-          <w:sz w:val="18"/>
-          <w:szCs w:val="18"/>
-        </w:rPr>
-        <w:t>address_hash</w:t>
-      </w:r>
-      <w:proofErr w:type="spellEnd"/>
-      <w:r>
-        <w:rPr>
-          <w:sz w:val="18"/>
-          <w:szCs w:val="18"/>
-        </w:rPr>
-        <w:t xml:space="preserve"> fdbbbe6062fef2fca812e404e3dcb43dcdb41088</w:t>
-      </w:r>
-      <w:r>
-        <w:rPr>
-          <w:sz w:val="18"/>
-          <w:szCs w:val="18"/>
-        </w:rPr>
-        <w:br/>
-        <w:t xml:space="preserve">            script "dup hash160 [fdbbbe6062fef2fca812e404e3dcb43dcdb41088] </w:t>
-      </w:r>
-      <w:proofErr w:type="spellStart"/>
-      <w:r>
-        <w:rPr>
-          <w:sz w:val="18"/>
-          <w:szCs w:val="18"/>
-        </w:rPr>
-        <w:t>equalverify</w:t>
-      </w:r>
-      <w:proofErr w:type="spellEnd"/>
-      <w:r>
-        <w:rPr>
-          <w:sz w:val="18"/>
-          <w:szCs w:val="18"/>
-        </w:rPr>
-        <w:t xml:space="preserve"> </w:t>
-      </w:r>
-      <w:proofErr w:type="spellStart"/>
-      <w:r>
-        <w:rPr>
-          <w:sz w:val="18"/>
-          <w:szCs w:val="18"/>
-        </w:rPr>
-        <w:t>checksig</w:t>
-      </w:r>
-      <w:proofErr w:type="spellEnd"/>
-      <w:r>
-        <w:rPr>
-          <w:sz w:val="18"/>
-          <w:szCs w:val="18"/>
-        </w:rPr>
-        <w:t>"</w:t>
-      </w:r>
-      <w:r>
-        <w:rPr>
-          <w:sz w:val="18"/>
-          <w:szCs w:val="18"/>
-        </w:rPr>
-        <w:br/>
-        <w:t xml:space="preserve">            value 800000</w:t>
-      </w:r>
-      <w:r>
-        <w:rPr>
-          <w:sz w:val="18"/>
-          <w:szCs w:val="18"/>
-        </w:rPr>
-        <w:br/>
-        <w:t xml:space="preserve">        }</w:t>
-      </w:r>
-      <w:r>
-        <w:rPr>
-          <w:sz w:val="18"/>
-          <w:szCs w:val="18"/>
-        </w:rPr>
-        <w:br/>
-        <w:t xml:space="preserve">    }</w:t>
-      </w:r>
-      <w:r>
-        <w:rPr>
-          <w:sz w:val="18"/>
-          <w:szCs w:val="18"/>
-        </w:rPr>
-        <w:br/>
-        <w:t xml:space="preserve">    version 1</w:t>
-      </w:r>
-      <w:r>
-        <w:rPr>
-          <w:sz w:val="18"/>
-          <w:szCs w:val="18"/>
-        </w:rPr>
-        <w:br/>
-        <w:t>}</w:t>
-      </w:r>
-    </w:p>
-    <w:p/>
-    <w:p>
-      <w:r>
-        <w:br/>
-        <w:t xml:space="preserve">Notice that </w:t>
-      </w:r>
-      <w:proofErr w:type="spellStart"/>
-      <w:proofErr w:type="gramStart"/>
-      <w:r>
-        <w:t>transactions.inputs</w:t>
-      </w:r>
-      <w:proofErr w:type="spellEnd"/>
-      <w:proofErr w:type="gramEnd"/>
-      <w:r>
-        <w:t>[0].script is empty. This means that the input has not been endorsed.</w:t>
-      </w:r>
-      <w:r>
-        <w:br/>
-      </w:r>
-    </w:p>
-    <w:p/>
-    <w:p>
-      <w:pPr>
-        <w:pStyle w:val="Heading2"/>
-      </w:pPr>
-      <w:r>
-        <w:t>Creat</w:t>
-      </w:r>
-      <w:r>
-        <w:t>e</w:t>
-      </w:r>
-      <w:r>
-        <w:t xml:space="preserve"> </w:t>
-      </w:r>
-      <w:r>
-        <w:t>E</w:t>
-      </w:r>
-      <w:r>
-        <w:t>ndorsement</w:t>
-      </w:r>
-    </w:p>
-    <w:p/>
-    <w:p>
-      <w:r>
-        <w:br/>
-        <w:t xml:space="preserve">Create the endorsement for the first input 85ff5d95d58fa...:0 of the new transaction, using the first private key, the </w:t>
-      </w:r>
-      <w:proofErr w:type="spellStart"/>
-      <w:r>
-        <w:t>multisig</w:t>
-      </w:r>
-      <w:proofErr w:type="spellEnd"/>
-      <w:r>
-        <w:t xml:space="preserve"> script and the new transaction.</w:t>
-      </w:r>
-      <w:r>
-        <w:br/>
-      </w:r>
-      <w:r>
-        <w:br/>
-      </w:r>
-      <w:proofErr w:type="spellStart"/>
-      <w:r>
-        <w:rPr>
-          <w:sz w:val="18"/>
-          <w:szCs w:val="18"/>
-        </w:rPr>
-        <w:t>bx</w:t>
-      </w:r>
-      <w:proofErr w:type="spellEnd"/>
-      <w:r>
-        <w:rPr>
-          <w:sz w:val="18"/>
-          <w:szCs w:val="18"/>
-        </w:rPr>
-        <w:t xml:space="preserve"> input-sign 156bc5c6f50244b6745e7280671697e8eb703a81a7daf1180ec65d957bff429e "[c4684560] </w:t>
-      </w:r>
-      <w:proofErr w:type="spellStart"/>
-      <w:r>
-        <w:rPr>
-          <w:sz w:val="18"/>
-          <w:szCs w:val="18"/>
-        </w:rPr>
-        <w:t>checklocktimeverify</w:t>
-      </w:r>
-      <w:proofErr w:type="spellEnd"/>
-      <w:r>
-        <w:rPr>
-          <w:sz w:val="18"/>
-          <w:szCs w:val="18"/>
-        </w:rPr>
-        <w:t xml:space="preserve"> drop [0314488ebfec9889c4253fe2d1a21715b932864d2892193e4ca60e0acbd1d9fd1d] </w:t>
-      </w:r>
-      <w:proofErr w:type="spellStart"/>
-      <w:r>
-        <w:rPr>
-          <w:sz w:val="18"/>
-          <w:szCs w:val="18"/>
-        </w:rPr>
-        <w:t>checksig</w:t>
-      </w:r>
-      <w:proofErr w:type="spellEnd"/>
-      <w:r>
-        <w:rPr>
-          <w:sz w:val="18"/>
-          <w:szCs w:val="18"/>
-        </w:rPr>
-        <w:t>" 0100000001a626c94281c1eaa9f2c1589d82355285367e42259e3ece651d9ee736b790092a0000000000000000000100350c00000000001976a914fdbbbe6062fef2fca812e404e3dcb43dcdb4108888acc4684560</w:t>
-      </w:r>
-      <w:r>
-        <w:br/>
-      </w:r>
-    </w:p>
-    <w:p>
-      <w:r>
-        <w:t>Response:</w:t>
-      </w:r>
-    </w:p>
-    <w:p>
-      <w:pPr>
-        <w:rPr>
-          <w:sz w:val="18"/>
-          <w:szCs w:val="18"/>
-        </w:rPr>
-      </w:pPr>
-      <w:r>
-        <w:rPr>
-          <w:sz w:val="18"/>
-          <w:szCs w:val="18"/>
-        </w:rPr>
-        <w:t>3044022024048cd26f0d493173c4c1e15be7fc4bb0c9f91bbba422d46d09b910ec28c0ac02202477ce166b20b13aee4e997c5e2ffbdd8d274d06066307690f75dd7dcc5a3a6a01</w:t>
-      </w:r>
-    </w:p>
-    <w:p/>
-    <w:p/>
-    <w:p>
-      <w:r>
-        <w:t xml:space="preserve">BX </w:t>
-      </w:r>
-      <w:r>
-        <w:t xml:space="preserve">Input-sign creates an endorsement for a transaction input. </w:t>
-      </w:r>
-      <w:r>
-        <w:t>Endorsement = signature.</w:t>
-      </w:r>
-    </w:p>
-    <w:p>
-      <w:r>
         <w:t>Takes:</w:t>
       </w:r>
     </w:p>
@@ -1388,436 +1558,436 @@
         <w:pStyle w:val="Heading2"/>
       </w:pPr>
       <w:r>
+        <w:t>Encode Script</w:t>
+      </w:r>
+    </w:p>
+    <w:p/>
+    <w:p>
+      <w:r>
+        <w:t>Encode the</w:t>
+      </w:r>
+      <w:r>
+        <w:t xml:space="preserve"> </w:t>
+      </w:r>
+      <w:r>
+        <w:t>(</w:t>
+      </w:r>
+      <w:proofErr w:type="spellStart"/>
+      <w:r>
+        <w:t>multisig</w:t>
+      </w:r>
+      <w:proofErr w:type="spellEnd"/>
+      <w:r>
+        <w:t xml:space="preserve">, CLTV etc) </w:t>
+      </w:r>
+      <w:r>
+        <w:t>script, for embedding in the endorsement script.</w:t>
+      </w:r>
+      <w:r>
+        <w:br/>
+      </w:r>
+      <w:r>
+        <w:br/>
+      </w:r>
+      <w:proofErr w:type="spellStart"/>
+      <w:r>
+        <w:rPr>
+          <w:sz w:val="18"/>
+          <w:szCs w:val="18"/>
+        </w:rPr>
+        <w:t>bx</w:t>
+      </w:r>
+      <w:proofErr w:type="spellEnd"/>
+      <w:r>
+        <w:rPr>
+          <w:sz w:val="18"/>
+          <w:szCs w:val="18"/>
+        </w:rPr>
+        <w:t xml:space="preserve"> script-encode "[c4684560] </w:t>
+      </w:r>
+      <w:proofErr w:type="spellStart"/>
+      <w:r>
+        <w:rPr>
+          <w:sz w:val="18"/>
+          <w:szCs w:val="18"/>
+        </w:rPr>
+        <w:t>checklocktimeverify</w:t>
+      </w:r>
+      <w:proofErr w:type="spellEnd"/>
+      <w:r>
+        <w:rPr>
+          <w:sz w:val="18"/>
+          <w:szCs w:val="18"/>
+        </w:rPr>
+        <w:t xml:space="preserve"> drop [0314488ebfec9889c4253fe2d1a21715b932864d2892193e4ca60e0acbd1d9fd1d] </w:t>
+      </w:r>
+      <w:proofErr w:type="spellStart"/>
+      <w:r>
+        <w:rPr>
+          <w:sz w:val="18"/>
+          <w:szCs w:val="18"/>
+        </w:rPr>
+        <w:t>checksig</w:t>
+      </w:r>
+      <w:proofErr w:type="spellEnd"/>
+      <w:r>
+        <w:rPr>
+          <w:sz w:val="18"/>
+          <w:szCs w:val="18"/>
+        </w:rPr>
+        <w:t>"</w:t>
+      </w:r>
+      <w:r>
+        <w:br/>
+      </w:r>
+      <w:r>
+        <w:br/>
+      </w:r>
+      <w:r>
+        <w:rPr>
+          <w:sz w:val="18"/>
+          <w:szCs w:val="18"/>
+        </w:rPr>
+        <w:t>04c4684560b175210314488ebfec9889c4253fe2d1a21715b932864d2892193e4ca60e0acbd1d9fd1dac</w:t>
+      </w:r>
+    </w:p>
+    <w:p/>
+    <w:p>
+      <w:r>
+        <w:t>BX Script-encode encodes plain text script into HEX.</w:t>
+      </w:r>
+    </w:p>
+    <w:p/>
+    <w:p/>
+    <w:p>
+      <w:pPr>
+        <w:pStyle w:val="Heading2"/>
+      </w:pPr>
+      <w:r>
+        <w:t xml:space="preserve">Assign Endorsement Script to </w:t>
+      </w:r>
+      <w:r>
+        <w:t>Input</w:t>
+      </w:r>
+    </w:p>
+    <w:p/>
+    <w:p>
+      <w:r>
+        <w:t xml:space="preserve">Create an endorsement script using the endorsement and the encoded </w:t>
+      </w:r>
+      <w:r>
+        <w:t>script and</w:t>
+      </w:r>
+      <w:r>
+        <w:t xml:space="preserve"> assign it to the first input of the transaction.</w:t>
+      </w:r>
+    </w:p>
+    <w:p>
+      <w:r>
+        <w:t>Assigns a script to an existing transaction input.</w:t>
+      </w:r>
+      <w:r>
+        <w:br/>
+      </w:r>
+      <w:r>
+        <w:br/>
+      </w:r>
+      <w:proofErr w:type="spellStart"/>
+      <w:r>
+        <w:rPr>
+          <w:sz w:val="18"/>
+          <w:szCs w:val="18"/>
+        </w:rPr>
+        <w:t>bx</w:t>
+      </w:r>
+      <w:proofErr w:type="spellEnd"/>
+      <w:r>
+        <w:rPr>
+          <w:sz w:val="18"/>
+          <w:szCs w:val="18"/>
+        </w:rPr>
+        <w:t xml:space="preserve"> input-set " [3044022024048cd26f0d493173c4c1e15be7fc4bb0c9f91bbba422d46d09b910ec28c0ac02202477ce166b20b13aee4e997c5e2ffbdd8d274d06066307690f75dd7dcc5a3a6a01] [04c4684560b175210314488ebfec9889c4253fe2d1a21715b932864d2892193e4ca60e0acbd1d9fd1dac]" 0100000001a626c94281c1eaa9f2c1589d82355285367e42259e3ece651d9ee736b790092a0000000000000000000100350c00000000001976a914fdbbbe6062fef2fca812e404e3dcb43dcdb4108888acc4684560</w:t>
+      </w:r>
+      <w:r>
+        <w:br/>
+      </w:r>
+      <w:r>
+        <w:br/>
+      </w:r>
+      <w:r>
+        <w:rPr>
+          <w:sz w:val="18"/>
+          <w:szCs w:val="18"/>
+        </w:rPr>
+        <w:t>0100000001a626c94281c1eaa9f2c1589d82355285367e42259e3ece651d9ee736b790092a0000000073473044022024048cd26f0d493173c4c1e15be7fc4bb0c9f91bbba422d46d09b910ec28c0ac02202477ce166b20b13aee4e997c5e2ffbdd8d274d06066307690f75dd7dcc5a3a6a012a04c4684560b175210314488ebfec9889c4253fe2d1a21715b932864d2892193e4ca60e0acbd1d9fd1dac000000000100350c00000000001976a914fdbbbe6062fef2fca812e404e3dcb43dcdb4108888acc4684560</w:t>
+      </w:r>
+      <w:r>
+        <w:br/>
+      </w:r>
+      <w:r>
+        <w:br/>
+      </w:r>
+      <w:proofErr w:type="spellStart"/>
+      <w:r>
+        <w:rPr>
+          <w:sz w:val="18"/>
+          <w:szCs w:val="18"/>
+        </w:rPr>
+        <w:t>bx</w:t>
+      </w:r>
+      <w:proofErr w:type="spellEnd"/>
+      <w:r>
+        <w:rPr>
+          <w:sz w:val="18"/>
+          <w:szCs w:val="18"/>
+        </w:rPr>
+        <w:t xml:space="preserve"> </w:t>
+      </w:r>
+      <w:proofErr w:type="spellStart"/>
+      <w:r>
+        <w:rPr>
+          <w:sz w:val="18"/>
+          <w:szCs w:val="18"/>
+        </w:rPr>
+        <w:t>tx</w:t>
+      </w:r>
+      <w:proofErr w:type="spellEnd"/>
+      <w:r>
+        <w:rPr>
+          <w:sz w:val="18"/>
+          <w:szCs w:val="18"/>
+        </w:rPr>
+        <w:t xml:space="preserve">-decode </w:t>
+      </w:r>
+      <w:r>
+        <w:rPr>
+          <w:sz w:val="18"/>
+          <w:szCs w:val="18"/>
+        </w:rPr>
+        <w:t>0100000001a626c94281c1eaa9f2c1589d82355285367e42259e3ece651d9ee736b790092a0000000073473044022024048cd26f0d493173c4c1e15be7fc4bb0c9f91bbba422d46d09b910ec28c0ac02202477ce166b20b13aee4e997c5e2ffbdd8d274d06066307690f75dd7dcc5a3a6a012a04c4684560b175210314488ebfec9889c4253fe2d1a21715b932864d2892193e4ca60e0acbd1d9fd1dac000000000100350c00000000001976a914fdbbbe6062fef2fca812e404e3dcb43dcdb4108888acc4684560</w:t>
+      </w:r>
+      <w:r>
+        <w:br/>
+      </w:r>
+    </w:p>
+    <w:p>
+      <w:pPr>
+        <w:rPr>
+          <w:sz w:val="18"/>
+          <w:szCs w:val="18"/>
+        </w:rPr>
+      </w:pPr>
+      <w:r>
+        <w:rPr>
+          <w:sz w:val="18"/>
+          <w:szCs w:val="18"/>
+        </w:rPr>
+        <w:t>transaction</w:t>
+      </w:r>
+    </w:p>
+    <w:p>
+      <w:pPr>
+        <w:rPr>
+          <w:sz w:val="18"/>
+          <w:szCs w:val="18"/>
+        </w:rPr>
+      </w:pPr>
+      <w:r>
+        <w:rPr>
+          <w:sz w:val="18"/>
+          <w:szCs w:val="18"/>
+        </w:rPr>
+        <w:t>{</w:t>
+      </w:r>
+    </w:p>
+    <w:p>
+      <w:pPr>
+        <w:rPr>
+          <w:sz w:val="18"/>
+          <w:szCs w:val="18"/>
+        </w:rPr>
+      </w:pPr>
+      <w:r>
+        <w:rPr>
+          <w:sz w:val="18"/>
+          <w:szCs w:val="18"/>
+        </w:rPr>
+        <w:t xml:space="preserve">    hash 040ab4ea202cfee98ae29cc5478462f23216585413f1ca841babf4124af68502</w:t>
+      </w:r>
+    </w:p>
+    <w:p>
+      <w:pPr>
+        <w:rPr>
+          <w:sz w:val="18"/>
+          <w:szCs w:val="18"/>
+        </w:rPr>
+      </w:pPr>
+      <w:r>
+        <w:rPr>
+          <w:sz w:val="18"/>
+          <w:szCs w:val="18"/>
+        </w:rPr>
+        <w:t xml:space="preserve">    inputs</w:t>
+      </w:r>
+    </w:p>
+    <w:p>
+      <w:pPr>
+        <w:rPr>
+          <w:sz w:val="18"/>
+          <w:szCs w:val="18"/>
+        </w:rPr>
+      </w:pPr>
+      <w:r>
+        <w:rPr>
+          <w:sz w:val="18"/>
+          <w:szCs w:val="18"/>
+        </w:rPr>
+        <w:t xml:space="preserve">    {</w:t>
+      </w:r>
+    </w:p>
+    <w:p>
+      <w:pPr>
+        <w:rPr>
+          <w:sz w:val="18"/>
+          <w:szCs w:val="18"/>
+        </w:rPr>
+      </w:pPr>
+      <w:r>
+        <w:rPr>
+          <w:sz w:val="18"/>
+          <w:szCs w:val="18"/>
+        </w:rPr>
+        <w:t xml:space="preserve">        input</w:t>
+      </w:r>
+    </w:p>
+    <w:p>
+      <w:pPr>
+        <w:rPr>
+          <w:sz w:val="18"/>
+          <w:szCs w:val="18"/>
+        </w:rPr>
+      </w:pPr>
+      <w:r>
+        <w:rPr>
+          <w:sz w:val="18"/>
+          <w:szCs w:val="18"/>
+        </w:rPr>
+        <w:t xml:space="preserve">        {</w:t>
+      </w:r>
+    </w:p>
+    <w:p>
+      <w:pPr>
+        <w:rPr>
+          <w:sz w:val="18"/>
+          <w:szCs w:val="18"/>
+        </w:rPr>
+      </w:pPr>
+      <w:r>
+        <w:rPr>
+          <w:sz w:val="18"/>
+          <w:szCs w:val="18"/>
+        </w:rPr>
+        <w:t xml:space="preserve">            </w:t>
+      </w:r>
+      <w:proofErr w:type="spellStart"/>
+      <w:r>
+        <w:rPr>
+          <w:sz w:val="18"/>
+          <w:szCs w:val="18"/>
+        </w:rPr>
+        <w:t>address_hash</w:t>
+      </w:r>
+      <w:proofErr w:type="spellEnd"/>
+      <w:r>
+        <w:rPr>
+          <w:sz w:val="18"/>
+          <w:szCs w:val="18"/>
+        </w:rPr>
+        <w:t xml:space="preserve"> 2c135b63577126ac7164804aa40eb148ce934173</w:t>
+      </w:r>
+    </w:p>
+    <w:p>
+      <w:pPr>
+        <w:rPr>
+          <w:sz w:val="18"/>
+          <w:szCs w:val="18"/>
+        </w:rPr>
+      </w:pPr>
+      <w:r>
+        <w:rPr>
+          <w:sz w:val="18"/>
+          <w:szCs w:val="18"/>
+        </w:rPr>
+        <w:t xml:space="preserve">            </w:t>
+      </w:r>
+      <w:proofErr w:type="spellStart"/>
+      <w:r>
+        <w:rPr>
+          <w:sz w:val="18"/>
+          <w:szCs w:val="18"/>
+        </w:rPr>
+        <w:t>previous_output</w:t>
+      </w:r>
+      <w:proofErr w:type="spellEnd"/>
+    </w:p>
+    <w:p>
+      <w:pPr>
+        <w:rPr>
+          <w:sz w:val="18"/>
+          <w:szCs w:val="18"/>
+        </w:rPr>
+      </w:pPr>
+      <w:r>
+        <w:rPr>
+          <w:sz w:val="18"/>
+          <w:szCs w:val="18"/>
+        </w:rPr>
+        <w:t xml:space="preserve">            {</w:t>
+      </w:r>
+    </w:p>
+    <w:p>
+      <w:pPr>
+        <w:rPr>
+          <w:sz w:val="18"/>
+          <w:szCs w:val="18"/>
+        </w:rPr>
+      </w:pPr>
+      <w:r>
+        <w:rPr>
+          <w:sz w:val="18"/>
+          <w:szCs w:val="18"/>
+        </w:rPr>
+        <w:t xml:space="preserve">                hash 2a0990b736e79e1d65ce3e9e25427e36855235829d58c1f2a9eac18142c926a6</w:t>
+      </w:r>
+    </w:p>
+    <w:p>
+      <w:pPr>
+        <w:rPr>
+          <w:sz w:val="18"/>
+          <w:szCs w:val="18"/>
+        </w:rPr>
+      </w:pPr>
+      <w:r>
+        <w:rPr>
+          <w:sz w:val="18"/>
+          <w:szCs w:val="18"/>
+        </w:rPr>
+        <w:t xml:space="preserve">                index 0</w:t>
+      </w:r>
+    </w:p>
+    <w:p>
+      <w:pPr>
+        <w:rPr>
+          <w:sz w:val="18"/>
+          <w:szCs w:val="18"/>
+        </w:rPr>
+      </w:pPr>
+      <w:r>
+        <w:rPr>
+          <w:sz w:val="18"/>
+          <w:szCs w:val="18"/>
+        </w:rPr>
         <w:lastRenderedPageBreak/>
-        <w:t>Encode Script</w:t>
-      </w:r>
-    </w:p>
-    <w:p/>
-    <w:p>
-      <w:r>
-        <w:t>Encode the</w:t>
-      </w:r>
-      <w:r>
-        <w:t xml:space="preserve"> </w:t>
-      </w:r>
-      <w:r>
-        <w:t>(</w:t>
-      </w:r>
-      <w:proofErr w:type="spellStart"/>
-      <w:r>
-        <w:t>multisig</w:t>
-      </w:r>
-      <w:proofErr w:type="spellEnd"/>
-      <w:r>
-        <w:t xml:space="preserve">, CLTV etc) </w:t>
-      </w:r>
-      <w:r>
-        <w:t>script, for embedding in the endorsement script.</w:t>
-      </w:r>
-      <w:r>
-        <w:br/>
-      </w:r>
-      <w:r>
-        <w:br/>
-      </w:r>
-      <w:proofErr w:type="spellStart"/>
-      <w:r>
-        <w:rPr>
-          <w:sz w:val="18"/>
-          <w:szCs w:val="18"/>
-        </w:rPr>
-        <w:t>bx</w:t>
-      </w:r>
-      <w:proofErr w:type="spellEnd"/>
-      <w:r>
-        <w:rPr>
-          <w:sz w:val="18"/>
-          <w:szCs w:val="18"/>
-        </w:rPr>
-        <w:t xml:space="preserve"> script-encode "[c4684560] </w:t>
-      </w:r>
-      <w:proofErr w:type="spellStart"/>
-      <w:r>
-        <w:rPr>
-          <w:sz w:val="18"/>
-          <w:szCs w:val="18"/>
-        </w:rPr>
-        <w:t>checklocktimeverify</w:t>
-      </w:r>
-      <w:proofErr w:type="spellEnd"/>
-      <w:r>
-        <w:rPr>
-          <w:sz w:val="18"/>
-          <w:szCs w:val="18"/>
-        </w:rPr>
-        <w:t xml:space="preserve"> drop [0314488ebfec9889c4253fe2d1a21715b932864d2892193e4ca60e0acbd1d9fd1d] </w:t>
-      </w:r>
-      <w:proofErr w:type="spellStart"/>
-      <w:r>
-        <w:rPr>
-          <w:sz w:val="18"/>
-          <w:szCs w:val="18"/>
-        </w:rPr>
-        <w:t>checksig</w:t>
-      </w:r>
-      <w:proofErr w:type="spellEnd"/>
-      <w:r>
-        <w:rPr>
-          <w:sz w:val="18"/>
-          <w:szCs w:val="18"/>
-        </w:rPr>
-        <w:t>"</w:t>
-      </w:r>
-      <w:r>
-        <w:br/>
-      </w:r>
-      <w:r>
-        <w:br/>
-      </w:r>
-      <w:r>
-        <w:rPr>
-          <w:sz w:val="18"/>
-          <w:szCs w:val="18"/>
-        </w:rPr>
-        <w:t>04c4684560b175210314488ebfec9889c4253fe2d1a21715b932864d2892193e4ca60e0acbd1d9fd1dac</w:t>
-      </w:r>
-    </w:p>
-    <w:p/>
-    <w:p>
-      <w:r>
-        <w:t>BX Script-encode encodes plain text script into HEX.</w:t>
-      </w:r>
-    </w:p>
-    <w:p/>
-    <w:p/>
-    <w:p>
-      <w:pPr>
-        <w:pStyle w:val="Heading2"/>
-      </w:pPr>
-      <w:r>
-        <w:t xml:space="preserve">Assign Endorsement Script to </w:t>
-      </w:r>
-      <w:r>
-        <w:t>Input</w:t>
-      </w:r>
-    </w:p>
-    <w:p/>
-    <w:p>
-      <w:r>
-        <w:t xml:space="preserve">Create an endorsement script using the endorsement and the encoded </w:t>
-      </w:r>
-      <w:r>
-        <w:t>script and</w:t>
-      </w:r>
-      <w:r>
-        <w:t xml:space="preserve"> assign it to the first input of the transaction.</w:t>
-      </w:r>
-    </w:p>
-    <w:p>
-      <w:r>
-        <w:t>Assigns a script to an existing transaction input.</w:t>
-      </w:r>
-      <w:r>
-        <w:br/>
-      </w:r>
-      <w:r>
-        <w:br/>
-      </w:r>
-      <w:proofErr w:type="spellStart"/>
-      <w:r>
-        <w:rPr>
-          <w:sz w:val="18"/>
-          <w:szCs w:val="18"/>
-        </w:rPr>
-        <w:t>bx</w:t>
-      </w:r>
-      <w:proofErr w:type="spellEnd"/>
-      <w:r>
-        <w:rPr>
-          <w:sz w:val="18"/>
-          <w:szCs w:val="18"/>
-        </w:rPr>
-        <w:t xml:space="preserve"> input-set " [3044022024048cd26f0d493173c4c1e15be7fc4bb0c9f91bbba422d46d09b910ec28c0ac02202477ce166b20b13aee4e997c5e2ffbdd8d274d06066307690f75dd7dcc5a3a6a01] [04c4684560b175210314488ebfec9889c4253fe2d1a21715b932864d2892193e4ca60e0acbd1d9fd1dac]" 0100000001a626c94281c1eaa9f2c1589d82355285367e42259e3ece651d9ee736b790092a0000000000000000000100350c00000000001976a914fdbbbe6062fef2fca812e404e3dcb43dcdb4108888acc4684560</w:t>
-      </w:r>
-      <w:r>
-        <w:br/>
-      </w:r>
-      <w:r>
-        <w:br/>
-      </w:r>
-      <w:r>
-        <w:rPr>
-          <w:sz w:val="18"/>
-          <w:szCs w:val="18"/>
-        </w:rPr>
-        <w:t>0100000001a626c94281c1eaa9f2c1589d82355285367e42259e3ece651d9ee736b790092a0000000073473044022024048cd26f0d493173c4c1e15be7fc4bb0c9f91bbba422d46d09b910ec28c0ac02202477ce166b20b13aee4e997c5e2ffbdd8d274d06066307690f75dd7dcc5a3a6a012a04c4684560b175210314488ebfec9889c4253fe2d1a21715b932864d2892193e4ca60e0acbd1d9fd1dac000000000100350c00000000001976a914fdbbbe6062fef2fca812e404e3dcb43dcdb4108888acc4684560</w:t>
-      </w:r>
-      <w:r>
-        <w:br/>
-      </w:r>
-      <w:r>
-        <w:br/>
-      </w:r>
-      <w:proofErr w:type="spellStart"/>
-      <w:r>
-        <w:rPr>
-          <w:sz w:val="18"/>
-          <w:szCs w:val="18"/>
-        </w:rPr>
-        <w:t>bx</w:t>
-      </w:r>
-      <w:proofErr w:type="spellEnd"/>
-      <w:r>
-        <w:rPr>
-          <w:sz w:val="18"/>
-          <w:szCs w:val="18"/>
-        </w:rPr>
-        <w:t xml:space="preserve"> </w:t>
-      </w:r>
-      <w:proofErr w:type="spellStart"/>
-      <w:r>
-        <w:rPr>
-          <w:sz w:val="18"/>
-          <w:szCs w:val="18"/>
-        </w:rPr>
-        <w:t>tx</w:t>
-      </w:r>
-      <w:proofErr w:type="spellEnd"/>
-      <w:r>
-        <w:rPr>
-          <w:sz w:val="18"/>
-          <w:szCs w:val="18"/>
-        </w:rPr>
-        <w:t xml:space="preserve">-decode </w:t>
-      </w:r>
-      <w:r>
-        <w:rPr>
-          <w:sz w:val="18"/>
-          <w:szCs w:val="18"/>
-        </w:rPr>
-        <w:t>0100000001a626c94281c1eaa9f2c1589d82355285367e42259e3ece651d9ee736b790092a0000000073473044022024048cd26f0d493173c4c1e15be7fc4bb0c9f91bbba422d46d09b910ec28c0ac02202477ce166b20b13aee4e997c5e2ffbdd8d274d06066307690f75dd7dcc5a3a6a012a04c4684560b175210314488ebfec9889c4253fe2d1a21715b932864d2892193e4ca60e0acbd1d9fd1dac000000000100350c00000000001976a914fdbbbe6062fef2fca812e404e3dcb43dcdb4108888acc4684560</w:t>
-      </w:r>
-      <w:r>
-        <w:br/>
-      </w:r>
-    </w:p>
-    <w:p>
-      <w:pPr>
-        <w:rPr>
-          <w:sz w:val="18"/>
-          <w:szCs w:val="18"/>
-        </w:rPr>
-      </w:pPr>
-      <w:r>
-        <w:rPr>
-          <w:sz w:val="18"/>
-          <w:szCs w:val="18"/>
-        </w:rPr>
-        <w:t>transaction</w:t>
-      </w:r>
-    </w:p>
-    <w:p>
-      <w:pPr>
-        <w:rPr>
-          <w:sz w:val="18"/>
-          <w:szCs w:val="18"/>
-        </w:rPr>
-      </w:pPr>
-      <w:r>
-        <w:rPr>
-          <w:sz w:val="18"/>
-          <w:szCs w:val="18"/>
-        </w:rPr>
-        <w:t>{</w:t>
-      </w:r>
-    </w:p>
-    <w:p>
-      <w:pPr>
-        <w:rPr>
-          <w:sz w:val="18"/>
-          <w:szCs w:val="18"/>
-        </w:rPr>
-      </w:pPr>
-      <w:r>
-        <w:rPr>
-          <w:sz w:val="18"/>
-          <w:szCs w:val="18"/>
-        </w:rPr>
-        <w:t xml:space="preserve">    hash 040ab4ea202cfee98ae29cc5478462f23216585413f1ca841babf4124af68502</w:t>
-      </w:r>
-    </w:p>
-    <w:p>
-      <w:pPr>
-        <w:rPr>
-          <w:sz w:val="18"/>
-          <w:szCs w:val="18"/>
-        </w:rPr>
-      </w:pPr>
-      <w:r>
-        <w:rPr>
-          <w:sz w:val="18"/>
-          <w:szCs w:val="18"/>
-        </w:rPr>
-        <w:t xml:space="preserve">    inputs</w:t>
-      </w:r>
-    </w:p>
-    <w:p>
-      <w:pPr>
-        <w:rPr>
-          <w:sz w:val="18"/>
-          <w:szCs w:val="18"/>
-        </w:rPr>
-      </w:pPr>
-      <w:r>
-        <w:rPr>
-          <w:sz w:val="18"/>
-          <w:szCs w:val="18"/>
-        </w:rPr>
-        <w:t xml:space="preserve">    {</w:t>
-      </w:r>
-    </w:p>
-    <w:p>
-      <w:pPr>
-        <w:rPr>
-          <w:sz w:val="18"/>
-          <w:szCs w:val="18"/>
-        </w:rPr>
-      </w:pPr>
-      <w:r>
-        <w:rPr>
-          <w:sz w:val="18"/>
-          <w:szCs w:val="18"/>
-        </w:rPr>
-        <w:t xml:space="preserve">        input</w:t>
-      </w:r>
-    </w:p>
-    <w:p>
-      <w:pPr>
-        <w:rPr>
-          <w:sz w:val="18"/>
-          <w:szCs w:val="18"/>
-        </w:rPr>
-      </w:pPr>
-      <w:r>
-        <w:rPr>
-          <w:sz w:val="18"/>
-          <w:szCs w:val="18"/>
-        </w:rPr>
-        <w:t xml:space="preserve">        {</w:t>
-      </w:r>
-    </w:p>
-    <w:p>
-      <w:pPr>
-        <w:rPr>
-          <w:sz w:val="18"/>
-          <w:szCs w:val="18"/>
-        </w:rPr>
-      </w:pPr>
-      <w:r>
-        <w:rPr>
-          <w:sz w:val="18"/>
-          <w:szCs w:val="18"/>
-        </w:rPr>
-        <w:t xml:space="preserve">            </w:t>
-      </w:r>
-      <w:proofErr w:type="spellStart"/>
-      <w:r>
-        <w:rPr>
-          <w:sz w:val="18"/>
-          <w:szCs w:val="18"/>
-        </w:rPr>
-        <w:t>address_hash</w:t>
-      </w:r>
-      <w:proofErr w:type="spellEnd"/>
-      <w:r>
-        <w:rPr>
-          <w:sz w:val="18"/>
-          <w:szCs w:val="18"/>
-        </w:rPr>
-        <w:t xml:space="preserve"> 2c135b63577126ac7164804aa40eb148ce934173</w:t>
-      </w:r>
-    </w:p>
-    <w:p>
-      <w:pPr>
-        <w:rPr>
-          <w:sz w:val="18"/>
-          <w:szCs w:val="18"/>
-        </w:rPr>
-      </w:pPr>
-      <w:r>
-        <w:rPr>
-          <w:sz w:val="18"/>
-          <w:szCs w:val="18"/>
-        </w:rPr>
-        <w:t xml:space="preserve">            </w:t>
-      </w:r>
-      <w:proofErr w:type="spellStart"/>
-      <w:r>
-        <w:rPr>
-          <w:sz w:val="18"/>
-          <w:szCs w:val="18"/>
-        </w:rPr>
-        <w:t>previous_output</w:t>
-      </w:r>
-      <w:proofErr w:type="spellEnd"/>
-    </w:p>
-    <w:p>
-      <w:pPr>
-        <w:rPr>
-          <w:sz w:val="18"/>
-          <w:szCs w:val="18"/>
-        </w:rPr>
-      </w:pPr>
-      <w:r>
-        <w:rPr>
-          <w:sz w:val="18"/>
-          <w:szCs w:val="18"/>
-        </w:rPr>
-        <w:t xml:space="preserve">            {</w:t>
-      </w:r>
-    </w:p>
-    <w:p>
-      <w:pPr>
-        <w:rPr>
-          <w:sz w:val="18"/>
-          <w:szCs w:val="18"/>
-        </w:rPr>
-      </w:pPr>
-      <w:r>
-        <w:rPr>
-          <w:sz w:val="18"/>
-          <w:szCs w:val="18"/>
-        </w:rPr>
-        <w:t xml:space="preserve">                hash 2a0990b736e79e1d65ce3e9e25427e36855235829d58c1f2a9eac18142c926a6</w:t>
-      </w:r>
-    </w:p>
-    <w:p>
-      <w:pPr>
-        <w:rPr>
-          <w:sz w:val="18"/>
-          <w:szCs w:val="18"/>
-        </w:rPr>
-      </w:pPr>
-      <w:r>
-        <w:rPr>
-          <w:sz w:val="18"/>
-          <w:szCs w:val="18"/>
-        </w:rPr>
-        <w:t xml:space="preserve">                index 0</w:t>
-      </w:r>
-    </w:p>
-    <w:p>
-      <w:pPr>
-        <w:rPr>
-          <w:sz w:val="18"/>
-          <w:szCs w:val="18"/>
-        </w:rPr>
-      </w:pPr>
-      <w:r>
-        <w:rPr>
-          <w:sz w:val="18"/>
-          <w:szCs w:val="18"/>
-        </w:rPr>
         <w:t xml:space="preserve">            }</w:t>
       </w:r>
     </w:p>
@@ -1924,7 +2094,6 @@
           <w:sz w:val="18"/>
           <w:szCs w:val="18"/>
         </w:rPr>
-        <w:lastRenderedPageBreak/>
         <w:t xml:space="preserve">    outputs</w:t>
       </w:r>
     </w:p>

</xml_diff>